<commit_message>
ajout de la partie améillorations
</commit_message>
<xml_diff>
--- a/ProjetDeCetteAnnee/D3R3 version JAN.docx
+++ b/ProjetDeCetteAnnee/D3R3 version JAN.docx
@@ -10,7 +10,6 @@
           <w:docPartUnique/>
         </w:docPartObj>
       </w:sdtPr>
-      <w:sdtEndPr/>
       <w:sdtContent>
         <w:p>
           <w:r>
@@ -19,7 +18,7 @@
               <w:lang w:eastAsia="fr-FR"/>
             </w:rPr>
             <w:drawing>
-              <wp:anchor distT="0" distB="0" distL="114300" distR="114300" simplePos="0" relativeHeight="251669504" behindDoc="0" locked="0" layoutInCell="1" allowOverlap="1" wp14:anchorId="709FF592" wp14:editId="1E2894E5">
+              <wp:anchor distT="0" distB="0" distL="114300" distR="114300" simplePos="0" relativeHeight="251667456" behindDoc="0" locked="0" layoutInCell="1" allowOverlap="1" wp14:anchorId="709FF592" wp14:editId="3FBB4A7B">
                 <wp:simplePos x="0" y="0"/>
                 <wp:positionH relativeFrom="column">
                   <wp:posOffset>78828</wp:posOffset>
@@ -85,7 +84,7 @@
               <w:noProof/>
             </w:rPr>
             <w:drawing>
-              <wp:anchor distT="0" distB="0" distL="114300" distR="114300" simplePos="0" relativeHeight="251655168" behindDoc="1" locked="0" layoutInCell="1" allowOverlap="1" wp14:anchorId="7463D90F" wp14:editId="15E4E5AB">
+              <wp:anchor distT="0" distB="0" distL="114300" distR="114300" simplePos="0" relativeHeight="251653120" behindDoc="1" locked="0" layoutInCell="1" allowOverlap="1" wp14:anchorId="7463D90F" wp14:editId="0F251A44">
                 <wp:simplePos x="0" y="0"/>
                 <wp:positionH relativeFrom="page">
                   <wp:posOffset>342933</wp:posOffset>
@@ -159,7 +158,7 @@
             <mc:AlternateContent>
               <mc:Choice Requires="wps">
                 <w:drawing>
-                  <wp:anchor distT="0" distB="0" distL="114300" distR="114300" simplePos="0" relativeHeight="251652096" behindDoc="0" locked="0" layoutInCell="1" allowOverlap="1" wp14:anchorId="294DF5E4" wp14:editId="094B87BF">
+                  <wp:anchor distT="0" distB="0" distL="114300" distR="114300" simplePos="0" relativeHeight="251650048" behindDoc="0" locked="0" layoutInCell="1" allowOverlap="1" wp14:anchorId="294DF5E4" wp14:editId="1D6D646B">
                     <wp:simplePos x="0" y="0"/>
                     <wp:positionH relativeFrom="page">
                       <wp:posOffset>667911</wp:posOffset>
@@ -221,7 +220,6 @@
                                   <w:dataBinding w:prefixMappings="xmlns:ns0='http://purl.org/dc/elements/1.1/' xmlns:ns1='http://schemas.openxmlformats.org/package/2006/metadata/core-properties' " w:xpath="/ns1:coreProperties[1]/ns0:creator[1]" w:storeItemID="{6C3C8BC8-F283-45AE-878A-BAB7291924A1}"/>
                                   <w:text/>
                                 </w:sdtPr>
-                                <w:sdtEndPr/>
                                 <w:sdtContent>
                                   <w:p>
                                     <w:pPr>
@@ -303,7 +301,6 @@
                                     <w:dataBinding w:prefixMappings="xmlns:ns0='http://schemas.openxmlformats.org/officeDocument/2006/extended-properties' " w:xpath="/ns0:Properties[1]/ns0:Company[1]" w:storeItemID="{6668398D-A668-4E3E-A5EB-62B293D839F1}"/>
                                     <w:text/>
                                   </w:sdtPr>
-                                  <w:sdtEndPr/>
                                   <w:sdtContent>
                                     <w:r>
                                       <w:rPr>
@@ -362,7 +359,7 @@
                     <v:stroke joinstyle="miter"/>
                     <v:path gradientshapeok="t" o:connecttype="rect"/>
                   </v:shapetype>
-                  <v:shape id="Zone de texte 112" o:spid="_x0000_s1026" type="#_x0000_t202" style="position:absolute;left:0;text-align:left;margin-left:52.6pt;margin-top:704.95pt;width:473.1pt;height:51.4pt;z-index:251652096;visibility:visible;mso-wrap-style:square;mso-width-percent:0;mso-height-percent:80;mso-wrap-distance-left:9pt;mso-wrap-distance-top:0;mso-wrap-distance-right:9pt;mso-wrap-distance-bottom:0;mso-position-horizontal:absolute;mso-position-horizontal-relative:page;mso-position-vertical:absolute;mso-position-vertical-relative:page;mso-width-percent:0;mso-height-percent:80;mso-width-relative:page;mso-height-relative:page;v-text-anchor:bottom" o:gfxdata="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" filled="f" stroked="f" strokeweight=".5pt">
+                  <v:shape id="Zone de texte 112" o:spid="_x0000_s1026" type="#_x0000_t202" style="position:absolute;left:0;text-align:left;margin-left:52.6pt;margin-top:704.95pt;width:473.1pt;height:51.4pt;z-index:251650048;visibility:visible;mso-wrap-style:square;mso-width-percent:0;mso-height-percent:80;mso-wrap-distance-left:9pt;mso-wrap-distance-top:0;mso-wrap-distance-right:9pt;mso-wrap-distance-bottom:0;mso-position-horizontal:absolute;mso-position-horizontal-relative:page;mso-position-vertical:absolute;mso-position-vertical-relative:page;mso-width-percent:0;mso-height-percent:80;mso-width-relative:page;mso-height-relative:page;v-text-anchor:bottom" o:gfxdata="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" filled="f" stroked="f" strokeweight=".5pt">
                     <v:textbox inset="0,0,0,0">
                       <w:txbxContent>
                         <w:sdt>
@@ -380,7 +377,6 @@
                             <w:dataBinding w:prefixMappings="xmlns:ns0='http://purl.org/dc/elements/1.1/' xmlns:ns1='http://schemas.openxmlformats.org/package/2006/metadata/core-properties' " w:xpath="/ns1:coreProperties[1]/ns0:creator[1]" w:storeItemID="{6C3C8BC8-F283-45AE-878A-BAB7291924A1}"/>
                             <w:text/>
                           </w:sdtPr>
-                          <w:sdtEndPr/>
                           <w:sdtContent>
                             <w:p>
                               <w:pPr>
@@ -462,7 +458,6 @@
                               <w:dataBinding w:prefixMappings="xmlns:ns0='http://schemas.openxmlformats.org/officeDocument/2006/extended-properties' " w:xpath="/ns0:Properties[1]/ns0:Company[1]" w:storeItemID="{6668398D-A668-4E3E-A5EB-62B293D839F1}"/>
                               <w:text/>
                             </w:sdtPr>
-                            <w:sdtEndPr/>
                             <w:sdtContent>
                               <w:r>
                                 <w:rPr>
@@ -510,7 +505,7 @@
             <mc:AlternateContent>
               <mc:Choice Requires="wps">
                 <w:drawing>
-                  <wp:anchor distT="0" distB="0" distL="114300" distR="114300" simplePos="0" relativeHeight="251653120" behindDoc="0" locked="0" layoutInCell="1" allowOverlap="1" wp14:anchorId="3162567C" wp14:editId="31A36DD3">
+                  <wp:anchor distT="0" distB="0" distL="114300" distR="114300" simplePos="0" relativeHeight="251651072" behindDoc="0" locked="0" layoutInCell="1" allowOverlap="1" wp14:anchorId="3162567C" wp14:editId="08B21BD1">
                     <wp:simplePos x="0" y="0"/>
                     <mc:AlternateContent>
                       <mc:Choice Requires="wp14">
@@ -594,7 +589,6 @@
                                     <w:calendar w:val="gregorian"/>
                                   </w:date>
                                 </w:sdtPr>
-                                <w:sdtEndPr/>
                                 <w:sdtContent>
                                   <w:p>
                                     <w:pPr>
@@ -641,7 +635,7 @@
               </mc:Choice>
               <mc:Fallback>
                 <w:pict>
-                  <v:shape w14:anchorId="3162567C" id="Zone de texte 111" o:spid="_x0000_s1027" type="#_x0000_t202" style="position:absolute;left:0;text-align:left;margin-left:0;margin-top:0;width:288.25pt;height:287.5pt;z-index:251653120;visibility:visible;mso-wrap-style:square;mso-width-percent:734;mso-height-percent:363;mso-left-percent:150;mso-top-percent:91;mso-wrap-distance-left:9pt;mso-wrap-distance-top:0;mso-wrap-distance-right:9pt;mso-wrap-distance-bottom:0;mso-position-horizontal-relative:page;mso-position-vertical-relative:page;mso-width-percent:734;mso-height-percent:363;mso-left-percent:150;mso-top-percent:91;mso-width-relative:page;mso-height-relative:page;v-text-anchor:bottom" o:gfxdata="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" filled="f" stroked="f" strokeweight=".5pt">
+                  <v:shape w14:anchorId="3162567C" id="Zone de texte 111" o:spid="_x0000_s1027" type="#_x0000_t202" style="position:absolute;left:0;text-align:left;margin-left:0;margin-top:0;width:288.25pt;height:287.5pt;z-index:251651072;visibility:visible;mso-wrap-style:square;mso-width-percent:734;mso-height-percent:363;mso-left-percent:150;mso-top-percent:91;mso-wrap-distance-left:9pt;mso-wrap-distance-top:0;mso-wrap-distance-right:9pt;mso-wrap-distance-bottom:0;mso-position-horizontal-relative:page;mso-position-vertical-relative:page;mso-width-percent:734;mso-height-percent:363;mso-left-percent:150;mso-top-percent:91;mso-width-relative:page;mso-height-relative:page;v-text-anchor:bottom" o:gfxdata="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" filled="f" stroked="f" strokeweight=".5pt">
                     <v:textbox style="mso-fit-shape-to-text:t" inset="0,0,0,0">
                       <w:txbxContent>
                         <w:sdt>
@@ -663,7 +657,6 @@
                               <w:calendar w:val="gregorian"/>
                             </w:date>
                           </w:sdtPr>
-                          <w:sdtEndPr/>
                           <w:sdtContent>
                             <w:p>
                               <w:pPr>
@@ -703,7 +696,7 @@
             <mc:AlternateContent>
               <mc:Choice Requires="wps">
                 <w:drawing>
-                  <wp:anchor distT="0" distB="0" distL="114300" distR="114300" simplePos="0" relativeHeight="251651072" behindDoc="0" locked="0" layoutInCell="1" allowOverlap="1" wp14:anchorId="37C1DE28" wp14:editId="65B8FD69">
+                  <wp:anchor distT="0" distB="0" distL="114300" distR="114300" simplePos="0" relativeHeight="251649024" behindDoc="0" locked="0" layoutInCell="1" allowOverlap="1" wp14:anchorId="37C1DE28" wp14:editId="33E1C438">
                     <wp:simplePos x="0" y="0"/>
                     <mc:AlternateContent>
                       <mc:Choice Requires="wp14">
@@ -793,7 +786,6 @@
                                     <w:dataBinding w:prefixMappings="xmlns:ns0='http://purl.org/dc/elements/1.1/' xmlns:ns1='http://schemas.openxmlformats.org/package/2006/metadata/core-properties' " w:xpath="/ns1:coreProperties[1]/ns0:title[1]" w:storeItemID="{6C3C8BC8-F283-45AE-878A-BAB7291924A1}"/>
                                     <w:text w:multiLine="1"/>
                                   </w:sdtPr>
-                                  <w:sdtEndPr/>
                                   <w:sdtContent>
                                     <w:r>
                                       <w:rPr>
@@ -821,7 +813,6 @@
                                   <w:dataBinding w:prefixMappings="xmlns:ns0='http://purl.org/dc/elements/1.1/' xmlns:ns1='http://schemas.openxmlformats.org/package/2006/metadata/core-properties' " w:xpath="/ns1:coreProperties[1]/ns0:subject[1]" w:storeItemID="{6C3C8BC8-F283-45AE-878A-BAB7291924A1}"/>
                                   <w:text/>
                                 </w:sdtPr>
-                                <w:sdtEndPr/>
                                 <w:sdtContent>
                                   <w:p>
                                     <w:pPr>
@@ -868,7 +859,7 @@
               </mc:Choice>
               <mc:Fallback>
                 <w:pict>
-                  <v:shape w14:anchorId="37C1DE28" id="Zone de texte 113" o:spid="_x0000_s1028" type="#_x0000_t202" style="position:absolute;left:0;text-align:left;margin-left:0;margin-top:0;width:453pt;height:41.4pt;z-index:251651072;visibility:visible;mso-wrap-style:square;mso-width-percent:734;mso-height-percent:363;mso-left-percent:150;mso-top-percent:455;mso-wrap-distance-left:9pt;mso-wrap-distance-top:0;mso-wrap-distance-right:9pt;mso-wrap-distance-bottom:0;mso-position-horizontal-relative:page;mso-position-vertical-relative:page;mso-width-percent:734;mso-height-percent:363;mso-left-percent:150;mso-top-percent:455;mso-width-relative:page;mso-height-relative:page;v-text-anchor:bottom" o:gfxdata="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" filled="f" stroked="f" strokeweight=".5pt">
+                  <v:shape w14:anchorId="37C1DE28" id="Zone de texte 113" o:spid="_x0000_s1028" type="#_x0000_t202" style="position:absolute;left:0;text-align:left;margin-left:0;margin-top:0;width:453pt;height:41.4pt;z-index:251649024;visibility:visible;mso-wrap-style:square;mso-width-percent:734;mso-height-percent:363;mso-left-percent:150;mso-top-percent:455;mso-wrap-distance-left:9pt;mso-wrap-distance-top:0;mso-wrap-distance-right:9pt;mso-wrap-distance-bottom:0;mso-position-horizontal-relative:page;mso-position-vertical-relative:page;mso-width-percent:734;mso-height-percent:363;mso-left-percent:150;mso-top-percent:455;mso-width-relative:page;mso-height-relative:page;v-text-anchor:bottom" o:gfxdata="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" filled="f" stroked="f" strokeweight=".5pt">
                     <v:textbox inset="0,0,0,0">
                       <w:txbxContent>
                         <w:p>
@@ -896,7 +887,6 @@
                               <w:dataBinding w:prefixMappings="xmlns:ns0='http://purl.org/dc/elements/1.1/' xmlns:ns1='http://schemas.openxmlformats.org/package/2006/metadata/core-properties' " w:xpath="/ns1:coreProperties[1]/ns0:title[1]" w:storeItemID="{6C3C8BC8-F283-45AE-878A-BAB7291924A1}"/>
                               <w:text w:multiLine="1"/>
                             </w:sdtPr>
-                            <w:sdtEndPr/>
                             <w:sdtContent>
                               <w:r>
                                 <w:rPr>
@@ -924,7 +914,6 @@
                             <w:dataBinding w:prefixMappings="xmlns:ns0='http://purl.org/dc/elements/1.1/' xmlns:ns1='http://schemas.openxmlformats.org/package/2006/metadata/core-properties' " w:xpath="/ns1:coreProperties[1]/ns0:subject[1]" w:storeItemID="{6C3C8BC8-F283-45AE-878A-BAB7291924A1}"/>
                             <w:text/>
                           </w:sdtPr>
-                          <w:sdtEndPr/>
                           <w:sdtContent>
                             <w:p>
                               <w:pPr>
@@ -964,7 +953,7 @@
             <mc:AlternateContent>
               <mc:Choice Requires="wpg">
                 <w:drawing>
-                  <wp:anchor distT="0" distB="0" distL="114300" distR="114300" simplePos="0" relativeHeight="251650048" behindDoc="0" locked="0" layoutInCell="1" allowOverlap="1" wp14:anchorId="431322DF" wp14:editId="04DE831C">
+                  <wp:anchor distT="0" distB="0" distL="114300" distR="114300" simplePos="0" relativeHeight="251648000" behindDoc="0" locked="0" layoutInCell="1" allowOverlap="1" wp14:anchorId="431322DF" wp14:editId="77316105">
                     <wp:simplePos x="0" y="0"/>
                     <mc:AlternateContent>
                       <mc:Choice Requires="wp14">
@@ -1096,7 +1085,7 @@
               </mc:Choice>
               <mc:Fallback>
                 <w:pict>
-                  <v:group w14:anchorId="5B7B47AB" id="Groupe 114" o:spid="_x0000_s1026" style="position:absolute;margin-left:0;margin-top:0;width:18pt;height:10in;z-index:251650048;mso-width-percent:29;mso-height-percent:909;mso-left-percent:45;mso-position-horizontal-relative:page;mso-position-vertical:center;mso-position-vertical-relative:page;mso-width-percent:29;mso-height-percent:909;mso-left-percent:45" coordsize="2286,91440" o:gfxdata="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">
+                  <v:group w14:anchorId="49824138" id="Groupe 114" o:spid="_x0000_s1026" style="position:absolute;margin-left:0;margin-top:0;width:18pt;height:10in;z-index:251648000;mso-width-percent:29;mso-height-percent:909;mso-left-percent:45;mso-position-horizontal-relative:page;mso-position-vertical:center;mso-position-vertical-relative:page;mso-width-percent:29;mso-height-percent:909;mso-left-percent:45" coordsize="2286,91440" o:gfxdata="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">
                     <v:rect id="Rectangle 115" o:spid="_x0000_s1027" style="position:absolute;width:2286;height:87820;visibility:visible;mso-wrap-style:square;v-text-anchor:middle" o:gfxdata="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" fillcolor="#3c9770 [3205]" stroked="f" strokeweight="1.25pt"/>
                     <v:rect id="Rectangle 116" o:spid="_x0000_s1028" style="position:absolute;top:89154;width:2286;height:2286;visibility:visible;mso-wrap-style:square;v-text-anchor:middle" o:gfxdata="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" fillcolor="#83992a [3204]" stroked="f" strokeweight="1.25pt">
                       <o:lock v:ext="edit" aspectratio="t"/>
@@ -1142,7 +1131,6 @@
           <w:docPartUnique/>
         </w:docPartObj>
       </w:sdtPr>
-      <w:sdtEndPr/>
       <w:sdtContent>
         <w:p>
           <w:r>
@@ -1151,7 +1139,7 @@
               <w:lang w:eastAsia="fr-FR"/>
             </w:rPr>
             <w:drawing>
-              <wp:anchor distT="0" distB="0" distL="114300" distR="114300" simplePos="0" relativeHeight="251671552" behindDoc="0" locked="0" layoutInCell="1" allowOverlap="1" wp14:anchorId="7FDDD241" wp14:editId="6758741B">
+              <wp:anchor distT="0" distB="0" distL="114300" distR="114300" simplePos="0" relativeHeight="251669504" behindDoc="0" locked="0" layoutInCell="1" allowOverlap="1" wp14:anchorId="7FDDD241" wp14:editId="3C64045D">
                 <wp:simplePos x="0" y="0"/>
                 <wp:positionH relativeFrom="column">
                   <wp:posOffset>0</wp:posOffset>
@@ -1217,7 +1205,7 @@
               <w:noProof/>
             </w:rPr>
             <w:drawing>
-              <wp:anchor distT="0" distB="0" distL="114300" distR="114300" simplePos="0" relativeHeight="251661312" behindDoc="1" locked="0" layoutInCell="1" allowOverlap="1" wp14:anchorId="28605DE1" wp14:editId="476B0CB8">
+              <wp:anchor distT="0" distB="0" distL="114300" distR="114300" simplePos="0" relativeHeight="251659264" behindDoc="1" locked="0" layoutInCell="1" allowOverlap="1" wp14:anchorId="28605DE1" wp14:editId="64082DE3">
                 <wp:simplePos x="0" y="0"/>
                 <wp:positionH relativeFrom="page">
                   <wp:posOffset>342933</wp:posOffset>
@@ -1291,7 +1279,7 @@
             <mc:AlternateContent>
               <mc:Choice Requires="wps">
                 <w:drawing>
-                  <wp:anchor distT="0" distB="0" distL="114300" distR="114300" simplePos="0" relativeHeight="251659264" behindDoc="0" locked="0" layoutInCell="1" allowOverlap="1" wp14:anchorId="04F81862" wp14:editId="70D3D1AC">
+                  <wp:anchor distT="0" distB="0" distL="114300" distR="114300" simplePos="0" relativeHeight="251657216" behindDoc="0" locked="0" layoutInCell="1" allowOverlap="1" wp14:anchorId="04F81862" wp14:editId="28D54FF5">
                     <wp:simplePos x="0" y="0"/>
                     <wp:positionH relativeFrom="page">
                       <wp:posOffset>215183</wp:posOffset>
@@ -1353,7 +1341,6 @@
                                   <w:dataBinding w:prefixMappings="xmlns:ns0='http://purl.org/dc/elements/1.1/' xmlns:ns1='http://schemas.openxmlformats.org/package/2006/metadata/core-properties' " w:xpath="/ns1:coreProperties[1]/ns0:creator[1]" w:storeItemID="{6C3C8BC8-F283-45AE-878A-BAB7291924A1}"/>
                                   <w:text/>
                                 </w:sdtPr>
-                                <w:sdtEndPr/>
                                 <w:sdtContent>
                                   <w:p>
                                     <w:pPr>
@@ -1405,7 +1392,6 @@
                                     <w:dataBinding w:prefixMappings="xmlns:ns0='http://schemas.openxmlformats.org/officeDocument/2006/extended-properties' " w:xpath="/ns0:Properties[1]/ns0:Company[1]" w:storeItemID="{6668398D-A668-4E3E-A5EB-62B293D839F1}"/>
                                     <w:text/>
                                   </w:sdtPr>
-                                  <w:sdtEndPr/>
                                   <w:sdtContent>
                                     <w:r>
                                       <w:rPr>
@@ -1460,7 +1446,7 @@
               </mc:Choice>
               <mc:Fallback>
                 <w:pict>
-                  <v:shape w14:anchorId="04F81862" id="Zone de texte 8" o:spid="_x0000_s1029" type="#_x0000_t202" style="position:absolute;left:0;text-align:left;margin-left:16.95pt;margin-top:699.3pt;width:508.7pt;height:51.4pt;z-index:251659264;visibility:visible;mso-wrap-style:square;mso-width-percent:0;mso-height-percent:80;mso-wrap-distance-left:9pt;mso-wrap-distance-top:0;mso-wrap-distance-right:9pt;mso-wrap-distance-bottom:0;mso-position-horizontal:absolute;mso-position-horizontal-relative:page;mso-position-vertical:absolute;mso-position-vertical-relative:page;mso-width-percent:0;mso-height-percent:80;mso-width-relative:page;mso-height-relative:page;v-text-anchor:bottom" o:gfxdata="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" filled="f" stroked="f" strokeweight=".5pt">
+                  <v:shape w14:anchorId="04F81862" id="Zone de texte 8" o:spid="_x0000_s1029" type="#_x0000_t202" style="position:absolute;left:0;text-align:left;margin-left:16.95pt;margin-top:699.3pt;width:508.7pt;height:51.4pt;z-index:251657216;visibility:visible;mso-wrap-style:square;mso-width-percent:0;mso-height-percent:80;mso-wrap-distance-left:9pt;mso-wrap-distance-top:0;mso-wrap-distance-right:9pt;mso-wrap-distance-bottom:0;mso-position-horizontal:absolute;mso-position-horizontal-relative:page;mso-position-vertical:absolute;mso-position-vertical-relative:page;mso-width-percent:0;mso-height-percent:80;mso-width-relative:page;mso-height-relative:page;v-text-anchor:bottom" o:gfxdata="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" filled="f" stroked="f" strokeweight=".5pt">
                     <v:textbox inset="0,0,0,0">
                       <w:txbxContent>
                         <w:sdt>
@@ -1478,7 +1464,6 @@
                             <w:dataBinding w:prefixMappings="xmlns:ns0='http://purl.org/dc/elements/1.1/' xmlns:ns1='http://schemas.openxmlformats.org/package/2006/metadata/core-properties' " w:xpath="/ns1:coreProperties[1]/ns0:creator[1]" w:storeItemID="{6C3C8BC8-F283-45AE-878A-BAB7291924A1}"/>
                             <w:text/>
                           </w:sdtPr>
-                          <w:sdtEndPr/>
                           <w:sdtContent>
                             <w:p>
                               <w:pPr>
@@ -1530,7 +1515,6 @@
                               <w:dataBinding w:prefixMappings="xmlns:ns0='http://schemas.openxmlformats.org/officeDocument/2006/extended-properties' " w:xpath="/ns0:Properties[1]/ns0:Company[1]" w:storeItemID="{6668398D-A668-4E3E-A5EB-62B293D839F1}"/>
                               <w:text/>
                             </w:sdtPr>
-                            <w:sdtEndPr/>
                             <w:sdtContent>
                               <w:r>
                                 <w:rPr>
@@ -1578,7 +1562,7 @@
             <mc:AlternateContent>
               <mc:Choice Requires="wps">
                 <w:drawing>
-                  <wp:anchor distT="0" distB="0" distL="114300" distR="114300" simplePos="0" relativeHeight="251660288" behindDoc="0" locked="0" layoutInCell="1" allowOverlap="1" wp14:anchorId="1F72B69D" wp14:editId="091FA3BB">
+                  <wp:anchor distT="0" distB="0" distL="114300" distR="114300" simplePos="0" relativeHeight="251658240" behindDoc="0" locked="0" layoutInCell="1" allowOverlap="1" wp14:anchorId="1F72B69D" wp14:editId="1A693276">
                     <wp:simplePos x="0" y="0"/>
                     <mc:AlternateContent>
                       <mc:Choice Requires="wp14">
@@ -1662,7 +1646,6 @@
                                     <w:calendar w:val="gregorian"/>
                                   </w:date>
                                 </w:sdtPr>
-                                <w:sdtEndPr/>
                                 <w:sdtContent>
                                   <w:p>
                                     <w:pPr>
@@ -1709,7 +1692,7 @@
               </mc:Choice>
               <mc:Fallback>
                 <w:pict>
-                  <v:shape w14:anchorId="1F72B69D" id="Zone de texte 7" o:spid="_x0000_s1030" type="#_x0000_t202" style="position:absolute;left:0;text-align:left;margin-left:0;margin-top:0;width:288.25pt;height:287.5pt;z-index:251660288;visibility:visible;mso-wrap-style:square;mso-width-percent:734;mso-height-percent:363;mso-left-percent:150;mso-top-percent:91;mso-wrap-distance-left:9pt;mso-wrap-distance-top:0;mso-wrap-distance-right:9pt;mso-wrap-distance-bottom:0;mso-position-horizontal-relative:page;mso-position-vertical-relative:page;mso-width-percent:734;mso-height-percent:363;mso-left-percent:150;mso-top-percent:91;mso-width-relative:page;mso-height-relative:page;v-text-anchor:bottom" o:gfxdata="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" filled="f" stroked="f" strokeweight=".5pt">
+                  <v:shape w14:anchorId="1F72B69D" id="Zone de texte 7" o:spid="_x0000_s1030" type="#_x0000_t202" style="position:absolute;left:0;text-align:left;margin-left:0;margin-top:0;width:288.25pt;height:287.5pt;z-index:251658240;visibility:visible;mso-wrap-style:square;mso-width-percent:734;mso-height-percent:363;mso-left-percent:150;mso-top-percent:91;mso-wrap-distance-left:9pt;mso-wrap-distance-top:0;mso-wrap-distance-right:9pt;mso-wrap-distance-bottom:0;mso-position-horizontal-relative:page;mso-position-vertical-relative:page;mso-width-percent:734;mso-height-percent:363;mso-left-percent:150;mso-top-percent:91;mso-width-relative:page;mso-height-relative:page;v-text-anchor:bottom" o:gfxdata="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" filled="f" stroked="f" strokeweight=".5pt">
                     <v:textbox style="mso-fit-shape-to-text:t" inset="0,0,0,0">
                       <w:txbxContent>
                         <w:sdt>
@@ -1731,7 +1714,6 @@
                               <w:calendar w:val="gregorian"/>
                             </w:date>
                           </w:sdtPr>
-                          <w:sdtEndPr/>
                           <w:sdtContent>
                             <w:p>
                               <w:pPr>
@@ -1771,7 +1753,7 @@
             <mc:AlternateContent>
               <mc:Choice Requires="wps">
                 <w:drawing>
-                  <wp:anchor distT="0" distB="0" distL="114300" distR="114300" simplePos="0" relativeHeight="251658240" behindDoc="0" locked="0" layoutInCell="1" allowOverlap="1" wp14:anchorId="7EF80BC2" wp14:editId="1DD8F44F">
+                  <wp:anchor distT="0" distB="0" distL="114300" distR="114300" simplePos="0" relativeHeight="251656192" behindDoc="0" locked="0" layoutInCell="1" allowOverlap="1" wp14:anchorId="7EF80BC2" wp14:editId="50C1A525">
                     <wp:simplePos x="0" y="0"/>
                     <mc:AlternateContent>
                       <mc:Choice Requires="wp14">
@@ -1861,7 +1843,6 @@
                                     <w:dataBinding w:prefixMappings="xmlns:ns0='http://purl.org/dc/elements/1.1/' xmlns:ns1='http://schemas.openxmlformats.org/package/2006/metadata/core-properties' " w:xpath="/ns1:coreProperties[1]/ns0:title[1]" w:storeItemID="{6C3C8BC8-F283-45AE-878A-BAB7291924A1}"/>
                                     <w:text w:multiLine="1"/>
                                   </w:sdtPr>
-                                  <w:sdtEndPr/>
                                   <w:sdtContent>
                                     <w:r>
                                       <w:rPr>
@@ -1889,7 +1870,6 @@
                                   <w:dataBinding w:prefixMappings="xmlns:ns0='http://purl.org/dc/elements/1.1/' xmlns:ns1='http://schemas.openxmlformats.org/package/2006/metadata/core-properties' " w:xpath="/ns1:coreProperties[1]/ns0:subject[1]" w:storeItemID="{6C3C8BC8-F283-45AE-878A-BAB7291924A1}"/>
                                   <w:text/>
                                 </w:sdtPr>
-                                <w:sdtEndPr/>
                                 <w:sdtContent>
                                   <w:p>
                                     <w:pPr>
@@ -1936,7 +1916,7 @@
               </mc:Choice>
               <mc:Fallback>
                 <w:pict>
-                  <v:shape w14:anchorId="7EF80BC2" id="Zone de texte 10" o:spid="_x0000_s1031" type="#_x0000_t202" style="position:absolute;left:0;text-align:left;margin-left:0;margin-top:0;width:453pt;height:41.4pt;z-index:251658240;visibility:visible;mso-wrap-style:square;mso-width-percent:734;mso-height-percent:363;mso-left-percent:150;mso-top-percent:455;mso-wrap-distance-left:9pt;mso-wrap-distance-top:0;mso-wrap-distance-right:9pt;mso-wrap-distance-bottom:0;mso-position-horizontal-relative:page;mso-position-vertical-relative:page;mso-width-percent:734;mso-height-percent:363;mso-left-percent:150;mso-top-percent:455;mso-width-relative:page;mso-height-relative:page;v-text-anchor:bottom" o:gfxdata="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" filled="f" stroked="f" strokeweight=".5pt">
+                  <v:shape w14:anchorId="7EF80BC2" id="Zone de texte 10" o:spid="_x0000_s1031" type="#_x0000_t202" style="position:absolute;left:0;text-align:left;margin-left:0;margin-top:0;width:453pt;height:41.4pt;z-index:251656192;visibility:visible;mso-wrap-style:square;mso-width-percent:734;mso-height-percent:363;mso-left-percent:150;mso-top-percent:455;mso-wrap-distance-left:9pt;mso-wrap-distance-top:0;mso-wrap-distance-right:9pt;mso-wrap-distance-bottom:0;mso-position-horizontal-relative:page;mso-position-vertical-relative:page;mso-width-percent:734;mso-height-percent:363;mso-left-percent:150;mso-top-percent:455;mso-width-relative:page;mso-height-relative:page;v-text-anchor:bottom" o:gfxdata="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" filled="f" stroked="f" strokeweight=".5pt">
                     <v:textbox inset="0,0,0,0">
                       <w:txbxContent>
                         <w:p>
@@ -1964,7 +1944,6 @@
                               <w:dataBinding w:prefixMappings="xmlns:ns0='http://purl.org/dc/elements/1.1/' xmlns:ns1='http://schemas.openxmlformats.org/package/2006/metadata/core-properties' " w:xpath="/ns1:coreProperties[1]/ns0:title[1]" w:storeItemID="{6C3C8BC8-F283-45AE-878A-BAB7291924A1}"/>
                               <w:text w:multiLine="1"/>
                             </w:sdtPr>
-                            <w:sdtEndPr/>
                             <w:sdtContent>
                               <w:r>
                                 <w:rPr>
@@ -1992,7 +1971,6 @@
                             <w:dataBinding w:prefixMappings="xmlns:ns0='http://purl.org/dc/elements/1.1/' xmlns:ns1='http://schemas.openxmlformats.org/package/2006/metadata/core-properties' " w:xpath="/ns1:coreProperties[1]/ns0:subject[1]" w:storeItemID="{6C3C8BC8-F283-45AE-878A-BAB7291924A1}"/>
                             <w:text/>
                           </w:sdtPr>
-                          <w:sdtEndPr/>
                           <w:sdtContent>
                             <w:p>
                               <w:pPr>
@@ -2032,7 +2010,7 @@
             <mc:AlternateContent>
               <mc:Choice Requires="wpg">
                 <w:drawing>
-                  <wp:anchor distT="0" distB="0" distL="114300" distR="114300" simplePos="0" relativeHeight="251657216" behindDoc="0" locked="0" layoutInCell="1" allowOverlap="1" wp14:anchorId="3F4E42B3" wp14:editId="27213718">
+                  <wp:anchor distT="0" distB="0" distL="114300" distR="114300" simplePos="0" relativeHeight="251655168" behindDoc="0" locked="0" layoutInCell="1" allowOverlap="1" wp14:anchorId="3F4E42B3" wp14:editId="2FE952D6">
                     <wp:simplePos x="0" y="0"/>
                     <mc:AlternateContent>
                       <mc:Choice Requires="wp14">
@@ -2164,7 +2142,7 @@
               </mc:Choice>
               <mc:Fallback>
                 <w:pict>
-                  <v:group w14:anchorId="2F74835F" id="Groupe 11" o:spid="_x0000_s1026" style="position:absolute;margin-left:0;margin-top:0;width:18pt;height:10in;z-index:251657216;mso-width-percent:29;mso-height-percent:909;mso-left-percent:45;mso-position-horizontal-relative:page;mso-position-vertical:center;mso-position-vertical-relative:page;mso-width-percent:29;mso-height-percent:909;mso-left-percent:45" coordsize="2286,91440" o:gfxdata="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">
+                  <v:group w14:anchorId="2A373980" id="Groupe 11" o:spid="_x0000_s1026" style="position:absolute;margin-left:0;margin-top:0;width:18pt;height:10in;z-index:251655168;mso-width-percent:29;mso-height-percent:909;mso-left-percent:45;mso-position-horizontal-relative:page;mso-position-vertical:center;mso-position-vertical-relative:page;mso-width-percent:29;mso-height-percent:909;mso-left-percent:45" coordsize="2286,91440" o:gfxdata="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">
                     <v:rect id="Rectangle 12" o:spid="_x0000_s1027" style="position:absolute;width:2286;height:87820;visibility:visible;mso-wrap-style:square;v-text-anchor:middle" o:gfxdata="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" fillcolor="#3c9770 [3205]" stroked="f" strokeweight="1.25pt"/>
                     <v:rect id="Rectangle 13" o:spid="_x0000_s1028" style="position:absolute;top:89154;width:2286;height:2286;visibility:visible;mso-wrap-style:square;v-text-anchor:middle" o:gfxdata="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" fillcolor="#83992a [3204]" stroked="f" strokeweight="1.25pt">
                       <o:lock v:ext="edit" aspectratio="t"/>
@@ -3459,15 +3437,7 @@
         <w:ind w:firstLine="431"/>
       </w:pPr>
       <w:r>
-        <w:t xml:space="preserve">Ce projet est doté d’une seconde partie, qui consiste la conception d’un système permettant la communication par satellite avec l’ISS (International </w:t>
-      </w:r>
-      <w:proofErr w:type="spellStart"/>
-      <w:r>
-        <w:t>Space</w:t>
-      </w:r>
-      <w:proofErr w:type="spellEnd"/>
-      <w:r>
-        <w:t xml:space="preserve"> Station) </w:t>
+        <w:t xml:space="preserve">Ce projet est doté d’une seconde partie, qui consiste la conception d’un système permettant la communication par satellite avec l’ISS (International Space Station) </w:t>
       </w:r>
       <w:r>
         <w:t>qui servira à des écoliers ou radioamateurs pour entrer en contact avec la station.</w:t>
@@ -3504,13 +3474,8 @@
           <w:numId w:val="6"/>
         </w:numPr>
       </w:pPr>
-      <w:proofErr w:type="spellStart"/>
-      <w:r>
-        <w:t>Alrick</w:t>
-      </w:r>
-      <w:proofErr w:type="spellEnd"/>
-      <w:r>
-        <w:t xml:space="preserve"> Giry</w:t>
+      <w:r>
+        <w:t>Alrick Giry</w:t>
       </w:r>
     </w:p>
     <w:p>
@@ -3588,7 +3553,7 @@
           <w:color w:val="FF0000"/>
         </w:rPr>
         <w:drawing>
-          <wp:anchor distT="0" distB="0" distL="114300" distR="114300" simplePos="0" relativeHeight="251643904" behindDoc="1" locked="0" layoutInCell="1" allowOverlap="1" wp14:anchorId="5537C96B" wp14:editId="404B56A1">
+          <wp:anchor distT="0" distB="0" distL="114300" distR="114300" simplePos="0" relativeHeight="251641856" behindDoc="1" locked="0" layoutInCell="1" allowOverlap="1" wp14:anchorId="5537C96B" wp14:editId="251B9FC7">
             <wp:simplePos x="0" y="0"/>
             <wp:positionH relativeFrom="margin">
               <wp:posOffset>-559435</wp:posOffset>
@@ -3666,7 +3631,7 @@
         <mc:AlternateContent>
           <mc:Choice Requires="wps">
             <w:drawing>
-              <wp:anchor distT="0" distB="0" distL="114300" distR="114300" simplePos="0" relativeHeight="251667456" behindDoc="1" locked="0" layoutInCell="1" allowOverlap="1" wp14:anchorId="1262E5D2" wp14:editId="25474032">
+              <wp:anchor distT="0" distB="0" distL="114300" distR="114300" simplePos="0" relativeHeight="251665408" behindDoc="1" locked="0" layoutInCell="1" allowOverlap="1" wp14:anchorId="1262E5D2" wp14:editId="2FCD6C70">
                 <wp:simplePos x="0" y="0"/>
                 <wp:positionH relativeFrom="column">
                   <wp:posOffset>1088390</wp:posOffset>
@@ -3719,27 +3684,14 @@
                             <w:r>
                               <w:t xml:space="preserve">Figure </w:t>
                             </w:r>
-                            <w:r>
-                              <w:fldChar w:fldCharType="begin"/>
-                            </w:r>
-                            <w:r>
-                              <w:instrText xml:space="preserve"> SEQ Figure \* ARABIC </w:instrText>
-                            </w:r>
-                            <w:r>
-                              <w:fldChar w:fldCharType="separate"/>
-                            </w:r>
-                            <w:r>
-                              <w:rPr>
-                                <w:noProof/>
-                              </w:rPr>
-                              <w:t>1</w:t>
-                            </w:r>
-                            <w:r>
-                              <w:rPr>
-                                <w:noProof/>
-                              </w:rPr>
-                              <w:fldChar w:fldCharType="end"/>
-                            </w:r>
+                            <w:fldSimple w:instr=" SEQ Figure \* ARABIC ">
+                              <w:r>
+                                <w:rPr>
+                                  <w:noProof/>
+                                </w:rPr>
+                                <w:t>1</w:t>
+                              </w:r>
+                            </w:fldSimple>
                             <w:r>
                               <w:t xml:space="preserve"> Diagramme de Gantt</w:t>
                             </w:r>
@@ -3761,7 +3713,7 @@
           </mc:Choice>
           <mc:Fallback>
             <w:pict>
-              <v:shape w14:anchorId="1262E5D2" id="Zone de texte 17" o:spid="_x0000_s1032" type="#_x0000_t202" style="position:absolute;left:0;text-align:left;margin-left:85.7pt;margin-top:644.2pt;width:321.65pt;height:.05pt;z-index:-251649024;visibility:visible;mso-wrap-style:square;mso-wrap-distance-left:9pt;mso-wrap-distance-top:0;mso-wrap-distance-right:9pt;mso-wrap-distance-bottom:0;mso-position-horizontal:absolute;mso-position-horizontal-relative:text;mso-position-vertical:absolute;mso-position-vertical-relative:text;v-text-anchor:top" o:gfxdata="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" stroked="f">
+              <v:shape w14:anchorId="1262E5D2" id="Zone de texte 17" o:spid="_x0000_s1032" type="#_x0000_t202" style="position:absolute;left:0;text-align:left;margin-left:85.7pt;margin-top:644.2pt;width:321.65pt;height:.05pt;z-index:-251651072;visibility:visible;mso-wrap-style:square;mso-wrap-distance-left:9pt;mso-wrap-distance-top:0;mso-wrap-distance-right:9pt;mso-wrap-distance-bottom:0;mso-position-horizontal:absolute;mso-position-horizontal-relative:text;mso-position-vertical:absolute;mso-position-vertical-relative:text;v-text-anchor:top" o:gfxdata="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" stroked="f">
                 <v:textbox style="mso-fit-shape-to-text:t" inset="0,0,0,0">
                   <w:txbxContent>
                     <w:p>
@@ -3776,27 +3728,14 @@
                       <w:r>
                         <w:t xml:space="preserve">Figure </w:t>
                       </w:r>
-                      <w:r>
-                        <w:fldChar w:fldCharType="begin"/>
-                      </w:r>
-                      <w:r>
-                        <w:instrText xml:space="preserve"> SEQ Figure \* ARABIC </w:instrText>
-                      </w:r>
-                      <w:r>
-                        <w:fldChar w:fldCharType="separate"/>
-                      </w:r>
-                      <w:r>
-                        <w:rPr>
-                          <w:noProof/>
-                        </w:rPr>
-                        <w:t>1</w:t>
-                      </w:r>
-                      <w:r>
-                        <w:rPr>
-                          <w:noProof/>
-                        </w:rPr>
-                        <w:fldChar w:fldCharType="end"/>
-                      </w:r>
+                      <w:fldSimple w:instr=" SEQ Figure \* ARABIC ">
+                        <w:r>
+                          <w:rPr>
+                            <w:noProof/>
+                          </w:rPr>
+                          <w:t>1</w:t>
+                        </w:r>
+                      </w:fldSimple>
                       <w:r>
                         <w:t xml:space="preserve"> Diagramme de Gantt</w:t>
                       </w:r>
@@ -3845,7 +3784,7 @@
           <w:color w:val="FF0000"/>
         </w:rPr>
         <w:drawing>
-          <wp:anchor distT="0" distB="0" distL="114300" distR="114300" simplePos="0" relativeHeight="251645952" behindDoc="1" locked="0" layoutInCell="1" allowOverlap="1" wp14:anchorId="2BE1BCBD" wp14:editId="3976929C">
+          <wp:anchor distT="0" distB="0" distL="114300" distR="114300" simplePos="0" relativeHeight="251643904" behindDoc="1" locked="0" layoutInCell="1" allowOverlap="1" wp14:anchorId="2BE1BCBD" wp14:editId="76C5C1AD">
             <wp:simplePos x="0" y="0"/>
             <wp:positionH relativeFrom="margin">
               <wp:posOffset>-742950</wp:posOffset>
@@ -3908,7 +3847,7 @@
         <mc:AlternateContent>
           <mc:Choice Requires="wps">
             <w:drawing>
-              <wp:anchor distT="0" distB="0" distL="114300" distR="114300" simplePos="0" relativeHeight="251665408" behindDoc="1" locked="0" layoutInCell="1" allowOverlap="1" wp14:anchorId="4FBFA7A1" wp14:editId="14E33959">
+              <wp:anchor distT="0" distB="0" distL="114300" distR="114300" simplePos="0" relativeHeight="251663360" behindDoc="1" locked="0" layoutInCell="1" allowOverlap="1" wp14:anchorId="4FBFA7A1" wp14:editId="1BA40482">
                 <wp:simplePos x="0" y="0"/>
                 <wp:positionH relativeFrom="column">
                   <wp:posOffset>1183640</wp:posOffset>
@@ -3961,37 +3900,16 @@
                             <w:r>
                               <w:t xml:space="preserve">Figure </w:t>
                             </w:r>
+                            <w:fldSimple w:instr=" SEQ Figure \* ARABIC ">
+                              <w:r>
+                                <w:rPr>
+                                  <w:noProof/>
+                                </w:rPr>
+                                <w:t>2</w:t>
+                              </w:r>
+                            </w:fldSimple>
                             <w:r>
-                              <w:fldChar w:fldCharType="begin"/>
-                            </w:r>
-                            <w:r>
-                              <w:instrText xml:space="preserve"> SEQ Figure \* ARABIC </w:instrText>
-                            </w:r>
-                            <w:r>
-                              <w:fldChar w:fldCharType="separate"/>
-                            </w:r>
-                            <w:r>
-                              <w:rPr>
-                                <w:noProof/>
-                              </w:rPr>
-                              <w:t>2</w:t>
-                            </w:r>
-                            <w:r>
-                              <w:rPr>
-                                <w:noProof/>
-                              </w:rPr>
-                              <w:fldChar w:fldCharType="end"/>
-                            </w:r>
-                            <w:r>
-                              <w:t xml:space="preserve"> Carte Mentale </w:t>
-                            </w:r>
-                            <w:proofErr w:type="spellStart"/>
-                            <w:r>
-                              <w:t>ddu</w:t>
-                            </w:r>
-                            <w:proofErr w:type="spellEnd"/>
-                            <w:r>
-                              <w:t xml:space="preserve"> projet</w:t>
+                              <w:t xml:space="preserve"> Carte Mentale ddu projet</w:t>
                             </w:r>
                             <w:bookmarkEnd w:id="5"/>
                           </w:p>
@@ -4011,7 +3929,7 @@
           </mc:Choice>
           <mc:Fallback>
             <w:pict>
-              <v:shape w14:anchorId="4FBFA7A1" id="Zone de texte 16" o:spid="_x0000_s1033" type="#_x0000_t202" style="position:absolute;left:0;text-align:left;margin-left:93.2pt;margin-top:644.2pt;width:267.7pt;height:.05pt;z-index:-251651072;visibility:visible;mso-wrap-style:square;mso-wrap-distance-left:9pt;mso-wrap-distance-top:0;mso-wrap-distance-right:9pt;mso-wrap-distance-bottom:0;mso-position-horizontal:absolute;mso-position-horizontal-relative:text;mso-position-vertical:absolute;mso-position-vertical-relative:text;v-text-anchor:top" o:gfxdata="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" stroked="f">
+              <v:shape w14:anchorId="4FBFA7A1" id="Zone de texte 16" o:spid="_x0000_s1033" type="#_x0000_t202" style="position:absolute;left:0;text-align:left;margin-left:93.2pt;margin-top:644.2pt;width:267.7pt;height:.05pt;z-index:-251653120;visibility:visible;mso-wrap-style:square;mso-wrap-distance-left:9pt;mso-wrap-distance-top:0;mso-wrap-distance-right:9pt;mso-wrap-distance-bottom:0;mso-position-horizontal:absolute;mso-position-horizontal-relative:text;mso-position-vertical:absolute;mso-position-vertical-relative:text;v-text-anchor:top" o:gfxdata="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" stroked="f">
                 <v:textbox style="mso-fit-shape-to-text:t" inset="0,0,0,0">
                   <w:txbxContent>
                     <w:p>
@@ -4026,37 +3944,16 @@
                       <w:r>
                         <w:t xml:space="preserve">Figure </w:t>
                       </w:r>
+                      <w:fldSimple w:instr=" SEQ Figure \* ARABIC ">
+                        <w:r>
+                          <w:rPr>
+                            <w:noProof/>
+                          </w:rPr>
+                          <w:t>2</w:t>
+                        </w:r>
+                      </w:fldSimple>
                       <w:r>
-                        <w:fldChar w:fldCharType="begin"/>
-                      </w:r>
-                      <w:r>
-                        <w:instrText xml:space="preserve"> SEQ Figure \* ARABIC </w:instrText>
-                      </w:r>
-                      <w:r>
-                        <w:fldChar w:fldCharType="separate"/>
-                      </w:r>
-                      <w:r>
-                        <w:rPr>
-                          <w:noProof/>
-                        </w:rPr>
-                        <w:t>2</w:t>
-                      </w:r>
-                      <w:r>
-                        <w:rPr>
-                          <w:noProof/>
-                        </w:rPr>
-                        <w:fldChar w:fldCharType="end"/>
-                      </w:r>
-                      <w:r>
-                        <w:t xml:space="preserve"> Carte Mentale </w:t>
-                      </w:r>
-                      <w:proofErr w:type="spellStart"/>
-                      <w:r>
-                        <w:t>ddu</w:t>
-                      </w:r>
-                      <w:proofErr w:type="spellEnd"/>
-                      <w:r>
-                        <w:t xml:space="preserve"> projet</w:t>
+                        <w:t xml:space="preserve"> Carte Mentale ddu projet</w:t>
                       </w:r>
                       <w:bookmarkEnd w:id="6"/>
                     </w:p>
@@ -4105,7 +4002,7 @@
         <mc:AlternateContent>
           <mc:Choice Requires="wps">
             <w:drawing>
-              <wp:anchor distT="0" distB="0" distL="114300" distR="114300" simplePos="0" relativeHeight="251663360" behindDoc="1" locked="0" layoutInCell="1" allowOverlap="1" wp14:anchorId="71F102D9" wp14:editId="6C1BDA87">
+              <wp:anchor distT="0" distB="0" distL="114300" distR="114300" simplePos="0" relativeHeight="251661312" behindDoc="1" locked="0" layoutInCell="1" allowOverlap="1" wp14:anchorId="71F102D9" wp14:editId="7E4DB009">
                 <wp:simplePos x="0" y="0"/>
                 <wp:positionH relativeFrom="column">
                   <wp:posOffset>0</wp:posOffset>
@@ -4158,27 +4055,14 @@
                             <w:r>
                               <w:t xml:space="preserve">Figure </w:t>
                             </w:r>
-                            <w:r>
-                              <w:fldChar w:fldCharType="begin"/>
-                            </w:r>
-                            <w:r>
-                              <w:instrText xml:space="preserve"> SEQ Figure \* ARABIC </w:instrText>
-                            </w:r>
-                            <w:r>
-                              <w:fldChar w:fldCharType="separate"/>
-                            </w:r>
-                            <w:r>
-                              <w:rPr>
-                                <w:noProof/>
-                              </w:rPr>
-                              <w:t>3</w:t>
-                            </w:r>
-                            <w:r>
-                              <w:rPr>
-                                <w:noProof/>
-                              </w:rPr>
-                              <w:fldChar w:fldCharType="end"/>
-                            </w:r>
+                            <w:fldSimple w:instr=" SEQ Figure \* ARABIC ">
+                              <w:r>
+                                <w:rPr>
+                                  <w:noProof/>
+                                </w:rPr>
+                                <w:t>3</w:t>
+                              </w:r>
+                            </w:fldSimple>
                             <w:r>
                               <w:t xml:space="preserve"> Budget du projet</w:t>
                             </w:r>
@@ -4200,7 +4084,7 @@
           </mc:Choice>
           <mc:Fallback>
             <w:pict>
-              <v:shape w14:anchorId="71F102D9" id="Zone de texte 15" o:spid="_x0000_s1034" type="#_x0000_t202" style="position:absolute;left:0;text-align:left;margin-left:0;margin-top:499.75pt;width:453.6pt;height:.05pt;z-index:-251653120;visibility:visible;mso-wrap-style:square;mso-wrap-distance-left:9pt;mso-wrap-distance-top:0;mso-wrap-distance-right:9pt;mso-wrap-distance-bottom:0;mso-position-horizontal:absolute;mso-position-horizontal-relative:text;mso-position-vertical:absolute;mso-position-vertical-relative:text;v-text-anchor:top" o:gfxdata="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" stroked="f">
+              <v:shape w14:anchorId="71F102D9" id="Zone de texte 15" o:spid="_x0000_s1034" type="#_x0000_t202" style="position:absolute;left:0;text-align:left;margin-left:0;margin-top:499.75pt;width:453.6pt;height:.05pt;z-index:-251655168;visibility:visible;mso-wrap-style:square;mso-wrap-distance-left:9pt;mso-wrap-distance-top:0;mso-wrap-distance-right:9pt;mso-wrap-distance-bottom:0;mso-position-horizontal:absolute;mso-position-horizontal-relative:text;mso-position-vertical:absolute;mso-position-vertical-relative:text;v-text-anchor:top" o:gfxdata="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" stroked="f">
                 <v:textbox style="mso-fit-shape-to-text:t" inset="0,0,0,0">
                   <w:txbxContent>
                     <w:p>
@@ -4215,27 +4099,14 @@
                       <w:r>
                         <w:t xml:space="preserve">Figure </w:t>
                       </w:r>
-                      <w:r>
-                        <w:fldChar w:fldCharType="begin"/>
-                      </w:r>
-                      <w:r>
-                        <w:instrText xml:space="preserve"> SEQ Figure \* ARABIC </w:instrText>
-                      </w:r>
-                      <w:r>
-                        <w:fldChar w:fldCharType="separate"/>
-                      </w:r>
-                      <w:r>
-                        <w:rPr>
-                          <w:noProof/>
-                        </w:rPr>
-                        <w:t>3</w:t>
-                      </w:r>
-                      <w:r>
-                        <w:rPr>
-                          <w:noProof/>
-                        </w:rPr>
-                        <w:fldChar w:fldCharType="end"/>
-                      </w:r>
+                      <w:fldSimple w:instr=" SEQ Figure \* ARABIC ">
+                        <w:r>
+                          <w:rPr>
+                            <w:noProof/>
+                          </w:rPr>
+                          <w:t>3</w:t>
+                        </w:r>
+                      </w:fldSimple>
                       <w:r>
                         <w:t xml:space="preserve"> Budget du projet</w:t>
                       </w:r>
@@ -4254,7 +4125,7 @@
           <w:noProof/>
         </w:rPr>
         <w:drawing>
-          <wp:anchor distT="0" distB="0" distL="114300" distR="114300" simplePos="0" relativeHeight="251648000" behindDoc="1" locked="0" layoutInCell="1" allowOverlap="1" wp14:anchorId="1BCE3344" wp14:editId="039B6D06">
+          <wp:anchor distT="0" distB="0" distL="114300" distR="114300" simplePos="0" relativeHeight="251645952" behindDoc="1" locked="0" layoutInCell="1" allowOverlap="1" wp14:anchorId="1BCE3344" wp14:editId="05674E0C">
             <wp:simplePos x="0" y="0"/>
             <wp:positionH relativeFrom="margin">
               <wp:posOffset>0</wp:posOffset>
@@ -4365,7 +4236,7 @@
           <w:noProof/>
         </w:rPr>
         <w:drawing>
-          <wp:inline distT="0" distB="0" distL="0" distR="0" wp14:anchorId="7667AE44" wp14:editId="7CB23BF1">
+          <wp:inline distT="0" distB="0" distL="0" distR="0" wp14:anchorId="7667AE44" wp14:editId="6729D0BD">
             <wp:extent cx="5760720" cy="2532380"/>
             <wp:effectExtent l="0" t="0" r="0" b="1270"/>
             <wp:docPr id="4" name="Image 4" descr="Une image contenant intérieur, carte, texte&#10;&#10;Description générée automatiquement"/>
@@ -4416,27 +4287,14 @@
       <w:r>
         <w:t xml:space="preserve">Figure </w:t>
       </w:r>
-      <w:r>
-        <w:fldChar w:fldCharType="begin"/>
-      </w:r>
-      <w:r>
-        <w:instrText xml:space="preserve"> SEQ Figure \* ARABIC </w:instrText>
-      </w:r>
-      <w:r>
-        <w:fldChar w:fldCharType="separate"/>
-      </w:r>
-      <w:r>
-        <w:rPr>
-          <w:noProof/>
-        </w:rPr>
-        <w:t>4</w:t>
-      </w:r>
-      <w:r>
-        <w:rPr>
-          <w:noProof/>
-        </w:rPr>
-        <w:fldChar w:fldCharType="end"/>
-      </w:r>
+      <w:fldSimple w:instr=" SEQ Figure \* ARABIC ">
+        <w:r>
+          <w:rPr>
+            <w:noProof/>
+          </w:rPr>
+          <w:t>4</w:t>
+        </w:r>
+      </w:fldSimple>
       <w:r>
         <w:t xml:space="preserve"> Schéma de la structure globale du système</w:t>
       </w:r>
@@ -4681,7 +4539,7 @@
           <w:noProof/>
         </w:rPr>
         <w:drawing>
-          <wp:anchor distT="0" distB="0" distL="114300" distR="114300" simplePos="0" relativeHeight="251672576" behindDoc="0" locked="0" layoutInCell="1" allowOverlap="1" wp14:anchorId="213215A4" wp14:editId="0460C0AF">
+          <wp:anchor distT="0" distB="0" distL="114300" distR="114300" simplePos="0" relativeHeight="251670528" behindDoc="0" locked="0" layoutInCell="1" allowOverlap="1" wp14:anchorId="213215A4" wp14:editId="4A39CD35">
             <wp:simplePos x="0" y="0"/>
             <wp:positionH relativeFrom="column">
               <wp:posOffset>1675765</wp:posOffset>
@@ -4804,7 +4662,7 @@
           <w:noProof/>
         </w:rPr>
         <w:drawing>
-          <wp:anchor distT="0" distB="0" distL="114300" distR="114300" simplePos="0" relativeHeight="251674624" behindDoc="0" locked="0" layoutInCell="1" allowOverlap="1" wp14:anchorId="2B0B3B7F" wp14:editId="36B011C4">
+          <wp:anchor distT="0" distB="0" distL="114300" distR="114300" simplePos="0" relativeHeight="251672576" behindDoc="0" locked="0" layoutInCell="1" allowOverlap="1" wp14:anchorId="2B0B3B7F" wp14:editId="26824F56">
             <wp:simplePos x="0" y="0"/>
             <wp:positionH relativeFrom="margin">
               <wp:posOffset>1685925</wp:posOffset>
@@ -4857,23 +4715,7 @@
         <w:t xml:space="preserve">Pour relier et faire cohabiter tous les éléments du projet il faut un dispositif </w:t>
       </w:r>
       <w:r>
-        <w:t xml:space="preserve">qui permette d’accueillir des périphériques USB, un écran tactile, des ports GPIO (General </w:t>
-      </w:r>
-      <w:proofErr w:type="spellStart"/>
-      <w:r>
-        <w:t>Purpose</w:t>
-      </w:r>
-      <w:proofErr w:type="spellEnd"/>
-      <w:r>
-        <w:t xml:space="preserve"> Input </w:t>
-      </w:r>
-      <w:proofErr w:type="gramStart"/>
-      <w:r>
-        <w:t>Output )</w:t>
-      </w:r>
-      <w:proofErr w:type="gramEnd"/>
-      <w:r>
-        <w:t xml:space="preserve"> . </w:t>
+        <w:t xml:space="preserve">qui permette d’accueillir des périphériques USB, un écran tactile, des ports GPIO (General Purpose Input Output ) . </w:t>
       </w:r>
       <w:r>
         <w:t xml:space="preserve"> </w:t>
@@ -4944,6 +4786,9 @@
       </w:r>
     </w:p>
     <w:p>
+      <w:pPr>
+        <w:ind w:firstLine="708"/>
+      </w:pPr>
       <w:r>
         <w:t xml:space="preserve">Deux processus sont à l’œuvre dans la classe GPS, la lecture de la trame GGA et </w:t>
       </w:r>
@@ -4965,7 +4810,7 @@
         <mc:AlternateContent>
           <mc:Choice Requires="wpg">
             <w:drawing>
-              <wp:anchor distT="0" distB="0" distL="114300" distR="114300" simplePos="0" relativeHeight="251721728" behindDoc="0" locked="0" layoutInCell="1" allowOverlap="1" wp14:anchorId="7E4E0C54" wp14:editId="0E946D99">
+              <wp:anchor distT="0" distB="0" distL="114300" distR="114300" simplePos="0" relativeHeight="251719680" behindDoc="0" locked="0" layoutInCell="1" allowOverlap="1" wp14:anchorId="7E4E0C54" wp14:editId="702A4AFD">
                 <wp:simplePos x="0" y="0"/>
                 <wp:positionH relativeFrom="margin">
                   <wp:align>left</wp:align>
@@ -5452,13 +5297,7 @@
                                       <w:rPr>
                                         <w:color w:val="83992A" w:themeColor="accent1"/>
                                       </w:rPr>
-                                      <w:t>Longitude</w:t>
-                                    </w:r>
-                                    <w:r>
-                                      <w:rPr>
-                                        <w:color w:val="83992A" w:themeColor="accent1"/>
-                                      </w:rPr>
-                                      <w:t xml:space="preserve"> </w:t>
+                                      <w:t xml:space="preserve">Longitude </w:t>
                                     </w:r>
                                   </w:p>
                                 </w:txbxContent>
@@ -5761,7 +5600,7 @@
           </mc:Choice>
           <mc:Fallback>
             <w:pict>
-              <v:group w14:anchorId="7E4E0C54" id="Groupe 63" o:spid="_x0000_s1035" style="position:absolute;left:0;text-align:left;margin-left:0;margin-top:5.6pt;width:419.25pt;height:210pt;z-index:251721728;mso-position-horizontal:left;mso-position-horizontal-relative:margin" coordsize="53244,26670" o:gfxdata="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">
+              <v:group w14:anchorId="7E4E0C54" id="Groupe 63" o:spid="_x0000_s1035" style="position:absolute;left:0;text-align:left;margin-left:0;margin-top:5.6pt;width:419.25pt;height:210pt;z-index:251719680;mso-position-horizontal:left;mso-position-horizontal-relative:margin" coordsize="53244,26670" o:gfxdata="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">
                 <v:shapetype id="_x0000_t32" coordsize="21600,21600" o:spt="32" o:oned="t" path="m,l21600,21600e" filled="f">
                   <v:path arrowok="t" fillok="f" o:connecttype="none"/>
                   <o:lock v:ext="edit" shapetype="t"/>
@@ -5894,13 +5733,7 @@
                                 <w:rPr>
                                   <w:color w:val="83992A" w:themeColor="accent1"/>
                                 </w:rPr>
-                                <w:t>Longitude</w:t>
-                              </w:r>
-                              <w:r>
-                                <w:rPr>
-                                  <w:color w:val="83992A" w:themeColor="accent1"/>
-                                </w:rPr>
-                                <w:t xml:space="preserve"> </w:t>
+                                <w:t xml:space="preserve">Longitude </w:t>
                               </w:r>
                             </w:p>
                           </w:txbxContent>
@@ -6016,6 +5849,9 @@
       </w:r>
     </w:p>
     <w:p>
+      <w:pPr>
+        <w:ind w:firstLine="708"/>
+      </w:pPr>
       <w:r>
         <w:t xml:space="preserve">La lecture de trame GGA se fait à l’aide de la bibliothèque </w:t>
       </w:r>
@@ -6041,12 +5877,1147 @@
       </w:r>
     </w:p>
     <w:p>
+      <w:pPr>
+        <w:pStyle w:val="Titre3"/>
+      </w:pPr>
+      <w:r>
+        <w:t xml:space="preserve"> </w:t>
+      </w:r>
+      <w:r>
+        <w:t xml:space="preserve">Modifications </w:t>
+      </w:r>
+      <w:r>
+        <w:t>et corrections</w:t>
+      </w:r>
+    </w:p>
+    <w:p>
+      <w:pPr>
+        <w:ind w:firstLine="708"/>
+      </w:pPr>
+      <w:r>
+        <w:t xml:space="preserve">Lors de la reprise du projet nous avons dû faire face à de nombreux disfonctionnements, qui nous ont permis de prendre conscience </w:t>
+      </w:r>
+      <w:r>
+        <w:t>que le code avait besoins d’améliorations mais surtout d’une documentation complète</w:t>
+      </w:r>
+      <w:r>
+        <w:t xml:space="preserve"> </w:t>
+      </w:r>
+      <w:r>
+        <w:t>pour permettre à une tierce personne de reprendre le projet.</w:t>
+      </w:r>
+      <w:r>
+        <w:t xml:space="preserve"> </w:t>
+      </w:r>
+    </w:p>
+    <w:p>
+      <w:pPr>
+        <w:pStyle w:val="Titre4"/>
+      </w:pPr>
+      <w:r>
+        <w:t xml:space="preserve"> </w:t>
+      </w:r>
+      <w:r>
+        <w:t xml:space="preserve"> </w:t>
+      </w:r>
+      <w:r>
+        <w:t xml:space="preserve">Fonctionnement interne </w:t>
+      </w:r>
+    </w:p>
+    <w:p>
+      <w:pPr>
+        <w:ind w:firstLine="708"/>
+      </w:pPr>
+      <w:r>
+        <w:t>Afin de rendre le projet utilisable nous avons donc dû, finir et corriger l’ensemble des erreurs du code pour pouvoir l’exploiter convenablement et y apporter des modifications</w:t>
+      </w:r>
+      <w:r>
+        <w:t>, de plus nous l’avons amélioré</w:t>
+      </w:r>
+      <w:r>
+        <w:t xml:space="preserve"> </w:t>
+      </w:r>
+      <w:r>
+        <w:t>pour rendre l’expérience utilisateur plus agréable.</w:t>
+      </w:r>
+    </w:p>
+    <w:p>
+      <w:pPr>
+        <w:pStyle w:val="Titre5"/>
+      </w:pPr>
+      <w:r>
+        <w:t>Gestion des ports de communication USB</w:t>
+      </w:r>
+    </w:p>
+    <w:p>
+      <w:pPr>
+        <w:ind w:firstLine="431"/>
+      </w:pPr>
+      <w:r>
+        <w:t>La gestion des ports de communication a été la première chose à comprendre car, deux de nos périphériques sont connectés par USB (le rotor et le</w:t>
+      </w:r>
+      <w:r>
+        <w:t xml:space="preserve"> GPS</w:t>
+      </w:r>
+      <w:r>
+        <w:t>)</w:t>
+      </w:r>
+      <w:r>
+        <w:t xml:space="preserve"> et lorsqu’une erreur survenait, cela entrainait la coupure du logiciel. Pour obtenir une erreur il fallait brancher les équipements dans l’ordre que le code l’autorisait, en effet avec la RaspberryPi le numéro de port de communication est attribué en fonction du nombre de périphérique branché précédemment.</w:t>
+      </w:r>
+    </w:p>
+    <w:p>
+      <w:pPr>
+        <w:ind w:firstLine="431"/>
+      </w:pPr>
       <w:r>
         <w:t xml:space="preserve">  </w:t>
       </w:r>
       <w:r>
+        <w:t xml:space="preserve">   </w:t>
+      </w:r>
+    </w:p>
+    <w:p>
+      <w:pPr>
+        <w:ind w:firstLine="431"/>
+      </w:pPr>
+      <w:r>
+        <w:rPr>
+          <w:noProof/>
+        </w:rPr>
+        <w:lastRenderedPageBreak/>
+        <w:drawing>
+          <wp:anchor distT="0" distB="0" distL="114300" distR="114300" simplePos="0" relativeHeight="251720704" behindDoc="0" locked="0" layoutInCell="1" allowOverlap="1" wp14:anchorId="3EBA0D58" wp14:editId="218BC752">
+            <wp:simplePos x="0" y="0"/>
+            <wp:positionH relativeFrom="margin">
+              <wp:align>center</wp:align>
+            </wp:positionH>
+            <wp:positionV relativeFrom="paragraph">
+              <wp:posOffset>0</wp:posOffset>
+            </wp:positionV>
+            <wp:extent cx="2962275" cy="352425"/>
+            <wp:effectExtent l="0" t="0" r="9525" b="9525"/>
+            <wp:wrapTopAndBottom/>
+            <wp:docPr id="18" name="Image 18"/>
+            <wp:cNvGraphicFramePr>
+              <a:graphicFrameLocks xmlns:a="http://schemas.openxmlformats.org/drawingml/2006/main" noChangeAspect="1"/>
+            </wp:cNvGraphicFramePr>
+            <a:graphic xmlns:a="http://schemas.openxmlformats.org/drawingml/2006/main">
+              <a:graphicData uri="http://schemas.openxmlformats.org/drawingml/2006/picture">
+                <pic:pic xmlns:pic="http://schemas.openxmlformats.org/drawingml/2006/picture">
+                  <pic:nvPicPr>
+                    <pic:cNvPr id="1" name=""/>
+                    <pic:cNvPicPr/>
+                  </pic:nvPicPr>
+                  <pic:blipFill>
+                    <a:blip r:embed="rId17">
+                      <a:extLst>
+                        <a:ext uri="{28A0092B-C50C-407E-A947-70E740481C1C}">
+                          <a14:useLocalDpi xmlns:a14="http://schemas.microsoft.com/office/drawing/2010/main" val="0"/>
+                        </a:ext>
+                      </a:extLst>
+                    </a:blip>
+                    <a:stretch>
+                      <a:fillRect/>
+                    </a:stretch>
+                  </pic:blipFill>
+                  <pic:spPr>
+                    <a:xfrm>
+                      <a:off x="0" y="0"/>
+                      <a:ext cx="2962275" cy="352425"/>
+                    </a:xfrm>
+                    <a:prstGeom prst="rect">
+                      <a:avLst/>
+                    </a:prstGeom>
+                  </pic:spPr>
+                </pic:pic>
+              </a:graphicData>
+            </a:graphic>
+          </wp:anchor>
+        </w:drawing>
+      </w:r>
+      <w:r>
+        <w:t xml:space="preserve">On peut apercevoir sur l’image ci-dessus que le chemin d’accès au port (‘/dev/ttyUSB1’) est lié à l’objet gps de façon définitive, cela oblige donc l’utilisateur de notre système de brancher le gps </w:t>
+      </w:r>
+      <w:r>
+        <w:t>en deuxième (car le premier port USB0 est occupé par le rotor).</w:t>
+      </w:r>
+    </w:p>
+    <w:p>
+      <w:pPr>
+        <w:ind w:firstLine="431"/>
+      </w:pPr>
+      <w:r>
+        <w:t xml:space="preserve">Afin de rendre l’ordre de branchement totalement indépendant, nous avons imaginé et mis en place la solution suivante : </w:t>
+      </w:r>
+    </w:p>
+    <w:p>
+      <w:pPr>
+        <w:ind w:firstLine="431"/>
+        <w:rPr>
+          <w:b/>
+          <w:bCs/>
+          <w:noProof/>
+        </w:rPr>
+      </w:pPr>
+      <w:r>
+        <w:rPr>
+          <w:noProof/>
+        </w:rPr>
+        <mc:AlternateContent>
+          <mc:Choice Requires="wpg">
+            <w:drawing>
+              <wp:anchor distT="0" distB="0" distL="114300" distR="114300" simplePos="0" relativeHeight="251730944" behindDoc="0" locked="0" layoutInCell="1" allowOverlap="1" wp14:anchorId="085A3679" wp14:editId="592DE67C">
+                <wp:simplePos x="0" y="0"/>
+                <wp:positionH relativeFrom="margin">
+                  <wp:align>center</wp:align>
+                </wp:positionH>
+                <wp:positionV relativeFrom="paragraph">
+                  <wp:posOffset>154305</wp:posOffset>
+                </wp:positionV>
+                <wp:extent cx="4607560" cy="3852545"/>
+                <wp:effectExtent l="0" t="0" r="21590" b="14605"/>
+                <wp:wrapTopAndBottom/>
+                <wp:docPr id="82" name="Groupe 82"/>
+                <wp:cNvGraphicFramePr/>
+                <a:graphic xmlns:a="http://schemas.openxmlformats.org/drawingml/2006/main">
+                  <a:graphicData uri="http://schemas.microsoft.com/office/word/2010/wordprocessingGroup">
+                    <wpg:wgp>
+                      <wpg:cNvGrpSpPr/>
+                      <wpg:grpSpPr>
+                        <a:xfrm>
+                          <a:off x="0" y="0"/>
+                          <a:ext cx="4607560" cy="3852545"/>
+                          <a:chOff x="0" y="57150"/>
+                          <a:chExt cx="4607560" cy="3852545"/>
+                        </a:xfrm>
+                      </wpg:grpSpPr>
+                      <wpg:grpSp>
+                        <wpg:cNvPr id="80" name="Groupe 80"/>
+                        <wpg:cNvGrpSpPr/>
+                        <wpg:grpSpPr>
+                          <a:xfrm>
+                            <a:off x="0" y="57150"/>
+                            <a:ext cx="4607560" cy="3852545"/>
+                            <a:chOff x="0" y="-66675"/>
+                            <a:chExt cx="4607889" cy="3852545"/>
+                          </a:xfrm>
+                        </wpg:grpSpPr>
+                        <wpg:grpSp>
+                          <wpg:cNvPr id="34" name="Groupe 34"/>
+                          <wpg:cNvGrpSpPr/>
+                          <wpg:grpSpPr>
+                            <a:xfrm>
+                              <a:off x="0" y="0"/>
+                              <a:ext cx="4573270" cy="3785870"/>
+                              <a:chOff x="-24594" y="0"/>
+                              <a:chExt cx="3493661" cy="2524154"/>
+                            </a:xfrm>
+                          </wpg:grpSpPr>
+                          <wps:wsp>
+                            <wps:cNvPr id="35" name="Connecteur droit 35"/>
+                            <wps:cNvCnPr>
+                              <a:stCxn id="77" idx="0"/>
+                              <a:endCxn id="48" idx="2"/>
+                            </wps:cNvCnPr>
+                            <wps:spPr>
+                              <a:xfrm flipV="1">
+                                <a:off x="583955" y="1485900"/>
+                                <a:ext cx="6084" cy="676304"/>
+                              </a:xfrm>
+                              <a:prstGeom prst="line">
+                                <a:avLst/>
+                              </a:prstGeom>
+                              <a:ln>
+                                <a:solidFill>
+                                  <a:schemeClr val="accent1">
+                                    <a:lumMod val="50000"/>
+                                  </a:schemeClr>
+                                </a:solidFill>
+                                <a:headEnd type="triangle" w="med" len="med"/>
+                                <a:tailEnd type="none" w="med" len="med"/>
+                              </a:ln>
+                            </wps:spPr>
+                            <wps:style>
+                              <a:lnRef idx="1">
+                                <a:schemeClr val="accent1"/>
+                              </a:lnRef>
+                              <a:fillRef idx="0">
+                                <a:schemeClr val="accent1"/>
+                              </a:fillRef>
+                              <a:effectRef idx="0">
+                                <a:schemeClr val="accent1"/>
+                              </a:effectRef>
+                              <a:fontRef idx="minor">
+                                <a:schemeClr val="tx1"/>
+                              </a:fontRef>
+                            </wps:style>
+                            <wps:bodyPr/>
+                          </wps:wsp>
+                          <wpg:grpSp>
+                            <wpg:cNvPr id="40" name="Groupe 40"/>
+                            <wpg:cNvGrpSpPr/>
+                            <wpg:grpSpPr>
+                              <a:xfrm>
+                                <a:off x="-24594" y="0"/>
+                                <a:ext cx="3493661" cy="2524154"/>
+                                <a:chOff x="-24594" y="0"/>
+                                <a:chExt cx="3493661" cy="2524154"/>
+                              </a:xfrm>
+                            </wpg:grpSpPr>
+                            <wpg:grpSp>
+                              <wpg:cNvPr id="43" name="Groupe 43"/>
+                              <wpg:cNvGrpSpPr/>
+                              <wpg:grpSpPr>
+                                <a:xfrm>
+                                  <a:off x="-24594" y="0"/>
+                                  <a:ext cx="3493661" cy="1947638"/>
+                                  <a:chOff x="-24594" y="0"/>
+                                  <a:chExt cx="3493661" cy="1947638"/>
+                                </a:xfrm>
+                              </wpg:grpSpPr>
+                              <wpg:grpSp>
+                                <wpg:cNvPr id="44" name="Groupe 44"/>
+                                <wpg:cNvGrpSpPr/>
+                                <wpg:grpSpPr>
+                                  <a:xfrm>
+                                    <a:off x="-24594" y="0"/>
+                                    <a:ext cx="3493661" cy="1947638"/>
+                                    <a:chOff x="-43644" y="0"/>
+                                    <a:chExt cx="3493661" cy="1947638"/>
+                                  </a:xfrm>
+                                </wpg:grpSpPr>
+                                <wps:wsp>
+                                  <wps:cNvPr id="64" name="Connecteur : en angle 64"/>
+                                  <wps:cNvCnPr>
+                                    <a:stCxn id="47" idx="7"/>
+                                    <a:endCxn id="53" idx="0"/>
+                                  </wps:cNvCnPr>
+                                  <wps:spPr>
+                                    <a:xfrm rot="16200000" flipH="1">
+                                      <a:off x="1687292" y="653991"/>
+                                      <a:ext cx="207833" cy="1081092"/>
+                                    </a:xfrm>
+                                    <a:prstGeom prst="bentConnector3">
+                                      <a:avLst>
+                                        <a:gd name="adj1" fmla="val 12965"/>
+                                      </a:avLst>
+                                    </a:prstGeom>
+                                    <a:ln>
+                                      <a:solidFill>
+                                        <a:schemeClr val="accent1">
+                                          <a:lumMod val="50000"/>
+                                        </a:schemeClr>
+                                      </a:solidFill>
+                                      <a:headEnd type="none" w="med" len="med"/>
+                                      <a:tailEnd type="triangle" w="med" len="med"/>
+                                    </a:ln>
+                                  </wps:spPr>
+                                  <wps:style>
+                                    <a:lnRef idx="1">
+                                      <a:schemeClr val="accent1"/>
+                                    </a:lnRef>
+                                    <a:fillRef idx="0">
+                                      <a:schemeClr val="accent1"/>
+                                    </a:fillRef>
+                                    <a:effectRef idx="0">
+                                      <a:schemeClr val="accent1"/>
+                                    </a:effectRef>
+                                    <a:fontRef idx="minor">
+                                      <a:schemeClr val="tx1"/>
+                                    </a:fontRef>
+                                  </wps:style>
+                                  <wps:bodyPr/>
+                                </wps:wsp>
+                                <wpg:grpSp>
+                                  <wpg:cNvPr id="45" name="Groupe 45"/>
+                                  <wpg:cNvGrpSpPr/>
+                                  <wpg:grpSpPr>
+                                    <a:xfrm>
+                                      <a:off x="-43644" y="0"/>
+                                      <a:ext cx="1305466" cy="1485900"/>
+                                      <a:chOff x="-43644" y="-171450"/>
+                                      <a:chExt cx="1305466" cy="1485900"/>
+                                    </a:xfrm>
+                                  </wpg:grpSpPr>
+                                  <wps:wsp>
+                                    <wps:cNvPr id="46" name="Ellipse 46"/>
+                                    <wps:cNvSpPr/>
+                                    <wps:spPr>
+                                      <a:xfrm>
+                                        <a:off x="137877" y="-171450"/>
+                                        <a:ext cx="857250" cy="428625"/>
+                                      </a:xfrm>
+                                      <a:prstGeom prst="ellipse">
+                                        <a:avLst/>
+                                      </a:prstGeom>
+                                      <a:solidFill>
+                                        <a:schemeClr val="accent3">
+                                          <a:lumMod val="50000"/>
+                                        </a:schemeClr>
+                                      </a:solidFill>
+                                      <a:ln>
+                                        <a:solidFill>
+                                          <a:schemeClr val="accent3">
+                                            <a:lumMod val="50000"/>
+                                          </a:schemeClr>
+                                        </a:solidFill>
+                                      </a:ln>
+                                    </wps:spPr>
+                                    <wps:style>
+                                      <a:lnRef idx="2">
+                                        <a:schemeClr val="accent1">
+                                          <a:shade val="50000"/>
+                                        </a:schemeClr>
+                                      </a:lnRef>
+                                      <a:fillRef idx="1">
+                                        <a:schemeClr val="accent1"/>
+                                      </a:fillRef>
+                                      <a:effectRef idx="0">
+                                        <a:schemeClr val="accent1"/>
+                                      </a:effectRef>
+                                      <a:fontRef idx="minor">
+                                        <a:schemeClr val="lt1"/>
+                                      </a:fontRef>
+                                    </wps:style>
+                                    <wps:txbx>
+                                      <w:txbxContent>
+                                        <w:p>
+                                          <w:pPr>
+                                            <w:jc w:val="center"/>
+                                          </w:pPr>
+                                          <w:r>
+                                            <w:t>DEBUT</w:t>
+                                          </w:r>
+                                        </w:p>
+                                      </w:txbxContent>
+                                    </wps:txbx>
+                                    <wps:bodyPr rot="0" spcFirstLastPara="0" vertOverflow="overflow" horzOverflow="overflow" vert="horz" wrap="square" lIns="91440" tIns="45720" rIns="91440" bIns="45720" numCol="1" spcCol="0" rtlCol="0" fromWordArt="0" anchor="ctr" anchorCtr="0" forceAA="0" compatLnSpc="1">
+                                      <a:prstTxWarp prst="textNoShape">
+                                        <a:avLst/>
+                                      </a:prstTxWarp>
+                                      <a:noAutofit/>
+                                    </wps:bodyPr>
+                                  </wps:wsp>
+                                  <wps:wsp>
+                                    <wps:cNvPr id="48" name="Organigramme : Décision 48"/>
+                                    <wps:cNvSpPr/>
+                                    <wps:spPr>
+                                      <a:xfrm>
+                                        <a:off x="-43644" y="581025"/>
+                                        <a:ext cx="1229266" cy="733425"/>
+                                      </a:xfrm>
+                                      <a:prstGeom prst="flowChartDecision">
+                                        <a:avLst/>
+                                      </a:prstGeom>
+                                      <a:solidFill>
+                                        <a:schemeClr val="accent1">
+                                          <a:lumMod val="75000"/>
+                                        </a:schemeClr>
+                                      </a:solidFill>
+                                      <a:ln>
+                                        <a:solidFill>
+                                          <a:schemeClr val="accent1">
+                                            <a:lumMod val="50000"/>
+                                          </a:schemeClr>
+                                        </a:solidFill>
+                                      </a:ln>
+                                    </wps:spPr>
+                                    <wps:style>
+                                      <a:lnRef idx="2">
+                                        <a:schemeClr val="accent1">
+                                          <a:shade val="50000"/>
+                                        </a:schemeClr>
+                                      </a:lnRef>
+                                      <a:fillRef idx="1">
+                                        <a:schemeClr val="accent1"/>
+                                      </a:fillRef>
+                                      <a:effectRef idx="0">
+                                        <a:schemeClr val="accent1"/>
+                                      </a:effectRef>
+                                      <a:fontRef idx="minor">
+                                        <a:schemeClr val="lt1"/>
+                                      </a:fontRef>
+                                    </wps:style>
+                                    <wps:txbx>
+                                      <w:txbxContent>
+                                        <w:p>
+                                          <w:pPr>
+                                            <w:jc w:val="center"/>
+                                            <w:rPr>
+                                              <w:sz w:val="18"/>
+                                              <w:szCs w:val="18"/>
+                                            </w:rPr>
+                                          </w:pPr>
+                                          <w:r>
+                                            <w:rPr>
+                                              <w:sz w:val="18"/>
+                                              <w:szCs w:val="18"/>
+                                            </w:rPr>
+                                            <w:t xml:space="preserve">Connection rotor établie </w:t>
+                                          </w:r>
+                                        </w:p>
+                                      </w:txbxContent>
+                                    </wps:txbx>
+                                    <wps:bodyPr rot="0" spcFirstLastPara="0" vertOverflow="overflow" horzOverflow="overflow" vert="horz" wrap="square" lIns="91440" tIns="45720" rIns="91440" bIns="45720" numCol="1" spcCol="0" rtlCol="0" fromWordArt="0" anchor="ctr" anchorCtr="0" forceAA="0" compatLnSpc="1">
+                                      <a:prstTxWarp prst="textNoShape">
+                                        <a:avLst/>
+                                      </a:prstTxWarp>
+                                      <a:noAutofit/>
+                                    </wps:bodyPr>
+                                  </wps:wsp>
+                                  <wps:wsp>
+                                    <wps:cNvPr id="47" name="Organigramme : Connecteur 47"/>
+                                    <wps:cNvSpPr/>
+                                    <wps:spPr>
+                                      <a:xfrm>
+                                        <a:off x="1185622" y="908011"/>
+                                        <a:ext cx="76200" cy="76200"/>
+                                      </a:xfrm>
+                                      <a:prstGeom prst="flowChartConnector">
+                                        <a:avLst/>
+                                      </a:prstGeom>
+                                      <a:solidFill>
+                                        <a:schemeClr val="bg1"/>
+                                      </a:solidFill>
+                                      <a:ln>
+                                        <a:solidFill>
+                                          <a:schemeClr val="accent2">
+                                            <a:lumMod val="50000"/>
+                                          </a:schemeClr>
+                                        </a:solidFill>
+                                      </a:ln>
+                                    </wps:spPr>
+                                    <wps:style>
+                                      <a:lnRef idx="2">
+                                        <a:schemeClr val="accent1">
+                                          <a:shade val="50000"/>
+                                        </a:schemeClr>
+                                      </a:lnRef>
+                                      <a:fillRef idx="1">
+                                        <a:schemeClr val="accent1"/>
+                                      </a:fillRef>
+                                      <a:effectRef idx="0">
+                                        <a:schemeClr val="accent1"/>
+                                      </a:effectRef>
+                                      <a:fontRef idx="minor">
+                                        <a:schemeClr val="lt1"/>
+                                      </a:fontRef>
+                                    </wps:style>
+                                    <wps:bodyPr rot="0" spcFirstLastPara="0" vertOverflow="overflow" horzOverflow="overflow" vert="horz" wrap="square" lIns="91440" tIns="45720" rIns="91440" bIns="45720" numCol="1" spcCol="0" rtlCol="0" fromWordArt="0" anchor="ctr" anchorCtr="0" forceAA="0" compatLnSpc="1">
+                                      <a:prstTxWarp prst="textNoShape">
+                                        <a:avLst/>
+                                      </a:prstTxWarp>
+                                      <a:noAutofit/>
+                                    </wps:bodyPr>
+                                  </wps:wsp>
+                                </wpg:grpSp>
+                                <wps:wsp>
+                                  <wps:cNvPr id="53" name="Organigramme : Procédé 53"/>
+                                  <wps:cNvSpPr/>
+                                  <wps:spPr>
+                                    <a:xfrm>
+                                      <a:off x="1213491" y="1298453"/>
+                                      <a:ext cx="2236526" cy="397159"/>
+                                    </a:xfrm>
+                                    <a:prstGeom prst="flowChartProcess">
+                                      <a:avLst/>
+                                    </a:prstGeom>
+                                    <a:solidFill>
+                                      <a:schemeClr val="accent1"/>
+                                    </a:solidFill>
+                                    <a:ln>
+                                      <a:solidFill>
+                                        <a:schemeClr val="accent1">
+                                          <a:lumMod val="50000"/>
+                                        </a:schemeClr>
+                                      </a:solidFill>
+                                    </a:ln>
+                                  </wps:spPr>
+                                  <wps:style>
+                                    <a:lnRef idx="2">
+                                      <a:schemeClr val="accent1">
+                                        <a:shade val="50000"/>
+                                      </a:schemeClr>
+                                    </a:lnRef>
+                                    <a:fillRef idx="1">
+                                      <a:schemeClr val="accent1"/>
+                                    </a:fillRef>
+                                    <a:effectRef idx="0">
+                                      <a:schemeClr val="accent1"/>
+                                    </a:effectRef>
+                                    <a:fontRef idx="minor">
+                                      <a:schemeClr val="lt1"/>
+                                    </a:fontRef>
+                                  </wps:style>
+                                  <wps:txbx>
+                                    <w:txbxContent>
+                                      <w:p>
+                                        <w:pPr>
+                                          <w:pStyle w:val="Paragraphedeliste"/>
+                                          <w:numPr>
+                                            <w:ilvl w:val="0"/>
+                                            <w:numId w:val="9"/>
+                                          </w:numPr>
+                                        </w:pPr>
+                                        <w:r>
+                                          <w:t>PortUSBRotor</w:t>
+                                        </w:r>
+                                        <w:r>
+                                          <w:t xml:space="preserve"> = (‘/dev/ttyUSB1’)</w:t>
+                                        </w:r>
+                                      </w:p>
+                                      <w:p>
+                                        <w:pPr>
+                                          <w:pStyle w:val="Paragraphedeliste"/>
+                                          <w:numPr>
+                                            <w:ilvl w:val="0"/>
+                                            <w:numId w:val="9"/>
+                                          </w:numPr>
+                                        </w:pPr>
+                                        <w:r>
+                                          <w:t>PortUSB</w:t>
+                                        </w:r>
+                                        <w:r>
+                                          <w:t>GPS = (‘/dev/ttyUSB0’)</w:t>
+                                        </w:r>
+                                      </w:p>
+                                      <w:p>
+                                        <w:pPr>
+                                          <w:pStyle w:val="Paragraphedeliste"/>
+                                        </w:pPr>
+                                      </w:p>
+                                      <w:p>
+                                        <w:pPr>
+                                          <w:jc w:val="center"/>
+                                        </w:pPr>
+                                      </w:p>
+                                    </w:txbxContent>
+                                  </wps:txbx>
+                                  <wps:bodyPr rot="0" spcFirstLastPara="0" vertOverflow="overflow" horzOverflow="overflow" vert="horz" wrap="square" lIns="91440" tIns="45720" rIns="91440" bIns="45720" numCol="1" spcCol="0" rtlCol="0" fromWordArt="0" anchor="ctr" anchorCtr="0" forceAA="0" compatLnSpc="1">
+                                    <a:prstTxWarp prst="textNoShape">
+                                      <a:avLst/>
+                                    </a:prstTxWarp>
+                                    <a:noAutofit/>
+                                  </wps:bodyPr>
+                                </wps:wsp>
+                                <wps:wsp>
+                                  <wps:cNvPr id="65" name="Connecteur : en angle 65"/>
+                                  <wps:cNvCnPr>
+                                    <a:stCxn id="53" idx="2"/>
+                                  </wps:cNvCnPr>
+                                  <wps:spPr>
+                                    <a:xfrm rot="5400000">
+                                      <a:off x="1325359" y="941243"/>
+                                      <a:ext cx="252026" cy="1760764"/>
+                                    </a:xfrm>
+                                    <a:prstGeom prst="bentConnector2">
+                                      <a:avLst/>
+                                    </a:prstGeom>
+                                    <a:ln>
+                                      <a:solidFill>
+                                        <a:schemeClr val="accent1">
+                                          <a:lumMod val="50000"/>
+                                        </a:schemeClr>
+                                      </a:solidFill>
+                                      <a:headEnd type="none" w="med" len="med"/>
+                                      <a:tailEnd type="triangle" w="med" len="med"/>
+                                    </a:ln>
+                                  </wps:spPr>
+                                  <wps:style>
+                                    <a:lnRef idx="1">
+                                      <a:schemeClr val="accent1"/>
+                                    </a:lnRef>
+                                    <a:fillRef idx="0">
+                                      <a:schemeClr val="accent1"/>
+                                    </a:fillRef>
+                                    <a:effectRef idx="0">
+                                      <a:schemeClr val="accent1"/>
+                                    </a:effectRef>
+                                    <a:fontRef idx="minor">
+                                      <a:schemeClr val="tx1"/>
+                                    </a:fontRef>
+                                  </wps:style>
+                                  <wps:bodyPr/>
+                                </wps:wsp>
+                              </wpg:grpSp>
+                              <wps:wsp>
+                                <wps:cNvPr id="68" name="Connecteur droit 68"/>
+                                <wps:cNvCnPr/>
+                                <wps:spPr>
+                                  <a:xfrm flipH="1" flipV="1">
+                                    <a:off x="585552" y="428625"/>
+                                    <a:ext cx="236" cy="323850"/>
+                                  </a:xfrm>
+                                  <a:prstGeom prst="line">
+                                    <a:avLst/>
+                                  </a:prstGeom>
+                                  <a:ln>
+                                    <a:solidFill>
+                                      <a:schemeClr val="accent1">
+                                        <a:lumMod val="50000"/>
+                                      </a:schemeClr>
+                                    </a:solidFill>
+                                    <a:headEnd type="triangle" w="med" len="med"/>
+                                    <a:tailEnd type="none" w="med" len="med"/>
+                                  </a:ln>
+                                </wps:spPr>
+                                <wps:style>
+                                  <a:lnRef idx="1">
+                                    <a:schemeClr val="accent1"/>
+                                  </a:lnRef>
+                                  <a:fillRef idx="0">
+                                    <a:schemeClr val="accent1"/>
+                                  </a:fillRef>
+                                  <a:effectRef idx="0">
+                                    <a:schemeClr val="accent1"/>
+                                  </a:effectRef>
+                                  <a:fontRef idx="minor">
+                                    <a:schemeClr val="tx1"/>
+                                  </a:fontRef>
+                                </wps:style>
+                                <wps:bodyPr/>
+                              </wps:wsp>
+                            </wpg:grpSp>
+                            <wps:wsp>
+                              <wps:cNvPr id="77" name="Ellipse 77"/>
+                              <wps:cNvSpPr/>
+                              <wps:spPr>
+                                <a:xfrm>
+                                  <a:off x="288680" y="2162204"/>
+                                  <a:ext cx="590550" cy="361950"/>
+                                </a:xfrm>
+                                <a:prstGeom prst="ellipse">
+                                  <a:avLst/>
+                                </a:prstGeom>
+                                <a:solidFill>
+                                  <a:schemeClr val="accent3">
+                                    <a:lumMod val="50000"/>
+                                  </a:schemeClr>
+                                </a:solidFill>
+                                <a:ln>
+                                  <a:solidFill>
+                                    <a:schemeClr val="accent3">
+                                      <a:lumMod val="50000"/>
+                                    </a:schemeClr>
+                                  </a:solidFill>
+                                </a:ln>
+                              </wps:spPr>
+                              <wps:style>
+                                <a:lnRef idx="2">
+                                  <a:schemeClr val="accent1">
+                                    <a:shade val="50000"/>
+                                  </a:schemeClr>
+                                </a:lnRef>
+                                <a:fillRef idx="1">
+                                  <a:schemeClr val="accent1"/>
+                                </a:fillRef>
+                                <a:effectRef idx="0">
+                                  <a:schemeClr val="accent1"/>
+                                </a:effectRef>
+                                <a:fontRef idx="minor">
+                                  <a:schemeClr val="lt1"/>
+                                </a:fontRef>
+                              </wps:style>
+                              <wps:txbx>
+                                <w:txbxContent>
+                                  <w:p>
+                                    <w:pPr>
+                                      <w:jc w:val="center"/>
+                                    </w:pPr>
+                                    <w:r>
+                                      <w:t>FIN</w:t>
+                                    </w:r>
+                                  </w:p>
+                                </w:txbxContent>
+                              </wps:txbx>
+                              <wps:bodyPr rot="0" spcFirstLastPara="0" vertOverflow="overflow" horzOverflow="overflow" vert="horz" wrap="square" lIns="91440" tIns="45720" rIns="91440" bIns="45720" numCol="1" spcCol="0" rtlCol="0" fromWordArt="0" anchor="ctr" anchorCtr="0" forceAA="0" compatLnSpc="1">
+                                <a:prstTxWarp prst="textNoShape">
+                                  <a:avLst/>
+                                </a:prstTxWarp>
+                                <a:noAutofit/>
+                              </wps:bodyPr>
+                            </wps:wsp>
+                          </wpg:grpSp>
+                        </wpg:grpSp>
+                        <wps:wsp>
+                          <wps:cNvPr id="30" name="Rectangle 30"/>
+                          <wps:cNvSpPr/>
+                          <wps:spPr>
+                            <a:xfrm>
+                              <a:off x="1645614" y="-66675"/>
+                              <a:ext cx="2962275" cy="781050"/>
+                            </a:xfrm>
+                            <a:prstGeom prst="rect">
+                              <a:avLst/>
+                            </a:prstGeom>
+                          </wps:spPr>
+                          <wps:style>
+                            <a:lnRef idx="2">
+                              <a:schemeClr val="accent1">
+                                <a:shade val="50000"/>
+                              </a:schemeClr>
+                            </a:lnRef>
+                            <a:fillRef idx="1">
+                              <a:schemeClr val="accent1"/>
+                            </a:fillRef>
+                            <a:effectRef idx="0">
+                              <a:schemeClr val="accent1"/>
+                            </a:effectRef>
+                            <a:fontRef idx="minor">
+                              <a:schemeClr val="lt1"/>
+                            </a:fontRef>
+                          </wps:style>
+                          <wps:txbx>
+                            <w:txbxContent>
+                              <w:p>
+                                <w:pPr>
+                                  <w:jc w:val="center"/>
+                                </w:pPr>
+                                <w:r>
+                                  <w:t xml:space="preserve">Initialisation : </w:t>
+                                </w:r>
+                              </w:p>
+                              <w:p>
+                                <w:pPr>
+                                  <w:pStyle w:val="Paragraphedeliste"/>
+                                  <w:numPr>
+                                    <w:ilvl w:val="0"/>
+                                    <w:numId w:val="9"/>
+                                  </w:numPr>
+                                </w:pPr>
+                                <w:r>
+                                  <w:t>PortUSBRotor</w:t>
+                                </w:r>
+                                <w:r>
+                                  <w:t xml:space="preserve"> = (‘/dev/ttyUSB0’)</w:t>
+                                </w:r>
+                              </w:p>
+                              <w:p>
+                                <w:pPr>
+                                  <w:pStyle w:val="Paragraphedeliste"/>
+                                  <w:numPr>
+                                    <w:ilvl w:val="0"/>
+                                    <w:numId w:val="9"/>
+                                  </w:numPr>
+                                </w:pPr>
+                                <w:r>
+                                  <w:t>PortUSB</w:t>
+                                </w:r>
+                                <w:r>
+                                  <w:t>GPS = (‘/dev/ttyUSB1’)</w:t>
+                                </w:r>
+                              </w:p>
+                              <w:p>
+                                <w:pPr>
+                                  <w:pStyle w:val="Paragraphedeliste"/>
+                                </w:pPr>
+                              </w:p>
+                              <w:p>
+                                <w:pPr>
+                                  <w:pStyle w:val="Paragraphedeliste"/>
+                                  <w:numPr>
+                                    <w:ilvl w:val="3"/>
+                                    <w:numId w:val="8"/>
+                                  </w:numPr>
+                                  <w:jc w:val="center"/>
+                                </w:pPr>
+                              </w:p>
+                            </w:txbxContent>
+                          </wps:txbx>
+                          <wps:bodyPr rot="0" spcFirstLastPara="0" vertOverflow="overflow" horzOverflow="overflow" vert="horz" wrap="square" lIns="91440" tIns="45720" rIns="91440" bIns="45720" numCol="1" spcCol="0" rtlCol="0" fromWordArt="0" anchor="ctr" anchorCtr="0" forceAA="0" compatLnSpc="1">
+                            <a:prstTxWarp prst="textNoShape">
+                              <a:avLst/>
+                            </a:prstTxWarp>
+                            <a:noAutofit/>
+                          </wps:bodyPr>
+                        </wps:wsp>
+                      </wpg:grpSp>
+                      <wps:wsp>
+                        <wps:cNvPr id="81" name="Connecteur droit avec flèche 81"/>
+                        <wps:cNvCnPr>
+                          <a:stCxn id="30" idx="1"/>
+                          <a:endCxn id="46" idx="6"/>
+                        </wps:cNvCnPr>
+                        <wps:spPr>
+                          <a:xfrm flipH="1" flipV="1">
+                            <a:off x="1359675" y="445263"/>
+                            <a:ext cx="285822" cy="2412"/>
+                          </a:xfrm>
+                          <a:prstGeom prst="straightConnector1">
+                            <a:avLst/>
+                          </a:prstGeom>
+                          <a:ln>
+                            <a:solidFill>
+                              <a:schemeClr val="accent2">
+                                <a:lumMod val="50000"/>
+                              </a:schemeClr>
+                            </a:solidFill>
+                            <a:tailEnd type="triangle"/>
+                          </a:ln>
+                        </wps:spPr>
+                        <wps:style>
+                          <a:lnRef idx="1">
+                            <a:schemeClr val="accent1"/>
+                          </a:lnRef>
+                          <a:fillRef idx="0">
+                            <a:schemeClr val="accent1"/>
+                          </a:fillRef>
+                          <a:effectRef idx="0">
+                            <a:schemeClr val="accent1"/>
+                          </a:effectRef>
+                          <a:fontRef idx="minor">
+                            <a:schemeClr val="tx1"/>
+                          </a:fontRef>
+                        </wps:style>
+                        <wps:bodyPr/>
+                      </wps:wsp>
+                    </wpg:wgp>
+                  </a:graphicData>
+                </a:graphic>
+                <wp14:sizeRelV relativeFrom="margin">
+                  <wp14:pctHeight>0</wp14:pctHeight>
+                </wp14:sizeRelV>
+              </wp:anchor>
+            </w:drawing>
+          </mc:Choice>
+          <mc:Fallback>
+            <w:pict>
+              <v:group w14:anchorId="085A3679" id="Groupe 82" o:spid="_x0000_s1058" style="position:absolute;left:0;text-align:left;margin-left:0;margin-top:12.15pt;width:362.8pt;height:303.35pt;z-index:251730944;mso-position-horizontal:center;mso-position-horizontal-relative:margin;mso-height-relative:margin" coordorigin=",571" coordsize="46075,38525" o:gfxdata="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">
+                <v:group id="Groupe 80" o:spid="_x0000_s1059" style="position:absolute;top:571;width:46075;height:38525" coordorigin=",-666" coordsize="46078,38525" o:gfxdata="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">
+                  <v:group id="Groupe 34" o:spid="_x0000_s1060" style="position:absolute;width:45732;height:37858" coordorigin="-245" coordsize="34936,25241" o:gfxdata="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">
+                    <v:line id="Connecteur droit 35" o:spid="_x0000_s1061" style="position:absolute;flip:y;visibility:visible;mso-wrap-style:square" from="5839,14859" to="5900,21622" o:connectortype="straight" o:gfxdata="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" strokecolor="#414c15 [1604]">
+                      <v:stroke startarrow="block"/>
+                    </v:line>
+                    <v:group id="Groupe 40" o:spid="_x0000_s1062" style="position:absolute;left:-245;width:34935;height:25241" coordorigin="-245" coordsize="34936,25241" o:gfxdata="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">
+                      <v:group id="Groupe 43" o:spid="_x0000_s1063" style="position:absolute;left:-245;width:34935;height:19476" coordorigin="-245" coordsize="34936,19476" o:gfxdata="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">
+                        <v:group id="Groupe 44" o:spid="_x0000_s1064" style="position:absolute;left:-245;width:34935;height:19476" coordorigin="-436" coordsize="34936,19476" o:gfxdata="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">
+                          <v:shape id="Connecteur : en angle 64" o:spid="_x0000_s1065" type="#_x0000_t34" style="position:absolute;left:16873;top:6539;width:2078;height:10811;rotation:90;flip:x;visibility:visible;mso-wrap-style:square" o:connectortype="elbow" o:gfxdata="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" adj="2800" strokecolor="#414c15 [1604]">
+                            <v:stroke endarrow="block"/>
+                          </v:shape>
+                          <v:group id="Groupe 45" o:spid="_x0000_s1066" style="position:absolute;left:-436;width:13054;height:14859" coordorigin="-436,-1714" coordsize="13054,14859" o:gfxdata="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">
+                            <v:oval id="Ellipse 46" o:spid="_x0000_s1067" style="position:absolute;left:1378;top:-1714;width:8573;height:4285;visibility:visible;mso-wrap-style:square;v-text-anchor:middle" o:gfxdata="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" fillcolor="#22374e [1606]" strokecolor="#22374e [1606]" strokeweight="1.25pt">
+                              <v:textbox>
+                                <w:txbxContent>
+                                  <w:p>
+                                    <w:pPr>
+                                      <w:jc w:val="center"/>
+                                    </w:pPr>
+                                    <w:r>
+                                      <w:t>DEBUT</w:t>
+                                    </w:r>
+                                  </w:p>
+                                </w:txbxContent>
+                              </v:textbox>
+                            </v:oval>
+                            <v:shapetype id="_x0000_t110" coordsize="21600,21600" o:spt="110" path="m10800,l,10800,10800,21600,21600,10800xe">
+                              <v:stroke joinstyle="miter"/>
+                              <v:path gradientshapeok="t" o:connecttype="rect" textboxrect="5400,5400,16200,16200"/>
+                            </v:shapetype>
+                            <v:shape id="Organigramme : Décision 48" o:spid="_x0000_s1068" type="#_x0000_t110" style="position:absolute;left:-436;top:5810;width:12292;height:7334;visibility:visible;mso-wrap-style:square;v-text-anchor:middle" o:gfxdata="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" fillcolor="#61721f [2404]" strokecolor="#414c15 [1604]" strokeweight="1.25pt">
+                              <v:textbox>
+                                <w:txbxContent>
+                                  <w:p>
+                                    <w:pPr>
+                                      <w:jc w:val="center"/>
+                                      <w:rPr>
+                                        <w:sz w:val="18"/>
+                                        <w:szCs w:val="18"/>
+                                      </w:rPr>
+                                    </w:pPr>
+                                    <w:r>
+                                      <w:rPr>
+                                        <w:sz w:val="18"/>
+                                        <w:szCs w:val="18"/>
+                                      </w:rPr>
+                                      <w:t xml:space="preserve">Connection rotor établie </w:t>
+                                    </w:r>
+                                  </w:p>
+                                </w:txbxContent>
+                              </v:textbox>
+                            </v:shape>
+                            <v:shapetype id="_x0000_t120" coordsize="21600,21600" o:spt="120" path="m10800,qx,10800,10800,21600,21600,10800,10800,xe">
+                              <v:path gradientshapeok="t" o:connecttype="custom" o:connectlocs="10800,0;3163,3163;0,10800;3163,18437;10800,21600;18437,18437;21600,10800;18437,3163" textboxrect="3163,3163,18437,18437"/>
+                            </v:shapetype>
+                            <v:shape id="Organigramme : Connecteur 47" o:spid="_x0000_s1069" type="#_x0000_t120" style="position:absolute;left:11856;top:9080;width:762;height:762;visibility:visible;mso-wrap-style:square;v-text-anchor:middle" o:gfxdata="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" fillcolor="white [3212]" strokecolor="#1e4b37 [1605]" strokeweight="1.25pt"/>
+                          </v:group>
+                          <v:shapetype id="_x0000_t109" coordsize="21600,21600" o:spt="109" path="m,l,21600r21600,l21600,xe">
+                            <v:stroke joinstyle="miter"/>
+                            <v:path gradientshapeok="t" o:connecttype="rect"/>
+                          </v:shapetype>
+                          <v:shape id="Organigramme : Procédé 53" o:spid="_x0000_s1070" type="#_x0000_t109" style="position:absolute;left:12134;top:12984;width:22366;height:3972;visibility:visible;mso-wrap-style:square;v-text-anchor:middle" o:gfxdata="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" fillcolor="#83992a [3204]" strokecolor="#414c15 [1604]" strokeweight="1.25pt">
+                            <v:textbox>
+                              <w:txbxContent>
+                                <w:p>
+                                  <w:pPr>
+                                    <w:pStyle w:val="Paragraphedeliste"/>
+                                    <w:numPr>
+                                      <w:ilvl w:val="0"/>
+                                      <w:numId w:val="9"/>
+                                    </w:numPr>
+                                  </w:pPr>
+                                  <w:r>
+                                    <w:t>PortUSBRotor</w:t>
+                                  </w:r>
+                                  <w:r>
+                                    <w:t xml:space="preserve"> = (‘/dev/ttyUSB1’)</w:t>
+                                  </w:r>
+                                </w:p>
+                                <w:p>
+                                  <w:pPr>
+                                    <w:pStyle w:val="Paragraphedeliste"/>
+                                    <w:numPr>
+                                      <w:ilvl w:val="0"/>
+                                      <w:numId w:val="9"/>
+                                    </w:numPr>
+                                  </w:pPr>
+                                  <w:r>
+                                    <w:t>PortUSB</w:t>
+                                  </w:r>
+                                  <w:r>
+                                    <w:t>GPS = (‘/dev/ttyUSB0’)</w:t>
+                                  </w:r>
+                                </w:p>
+                                <w:p>
+                                  <w:pPr>
+                                    <w:pStyle w:val="Paragraphedeliste"/>
+                                  </w:pPr>
+                                </w:p>
+                                <w:p>
+                                  <w:pPr>
+                                    <w:jc w:val="center"/>
+                                  </w:pPr>
+                                </w:p>
+                              </w:txbxContent>
+                            </v:textbox>
+                          </v:shape>
+                          <v:shapetype id="_x0000_t33" coordsize="21600,21600" o:spt="33" o:oned="t" path="m,l21600,r,21600e" filled="f">
+                            <v:stroke joinstyle="miter"/>
+                            <v:path arrowok="t" fillok="f" o:connecttype="none"/>
+                            <o:lock v:ext="edit" shapetype="t"/>
+                          </v:shapetype>
+                          <v:shape id="Connecteur : en angle 65" o:spid="_x0000_s1071" type="#_x0000_t33" style="position:absolute;left:13253;top:9412;width:2520;height:17608;rotation:90;visibility:visible;mso-wrap-style:square" o:connectortype="elbow" o:gfxdata="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" strokecolor="#414c15 [1604]">
+                            <v:stroke endarrow="block"/>
+                          </v:shape>
+                        </v:group>
+                        <v:line id="Connecteur droit 68" o:spid="_x0000_s1072" style="position:absolute;flip:x y;visibility:visible;mso-wrap-style:square" from="5855,4286" to="5857,7524" o:connectortype="straight" o:gfxdata="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" strokecolor="#414c15 [1604]">
+                          <v:stroke startarrow="block"/>
+                        </v:line>
+                      </v:group>
+                      <v:oval id="Ellipse 77" o:spid="_x0000_s1073" style="position:absolute;left:2886;top:21622;width:5906;height:3619;visibility:visible;mso-wrap-style:square;v-text-anchor:middle" o:gfxdata="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" fillcolor="#22374e [1606]" strokecolor="#22374e [1606]" strokeweight="1.25pt">
+                        <v:textbox>
+                          <w:txbxContent>
+                            <w:p>
+                              <w:pPr>
+                                <w:jc w:val="center"/>
+                              </w:pPr>
+                              <w:r>
+                                <w:t>FIN</w:t>
+                              </w:r>
+                            </w:p>
+                          </w:txbxContent>
+                        </v:textbox>
+                      </v:oval>
+                    </v:group>
+                  </v:group>
+                  <v:rect id="Rectangle 30" o:spid="_x0000_s1074" style="position:absolute;left:16456;top:-666;width:29622;height:7809;visibility:visible;mso-wrap-style:square;v-text-anchor:middle" o:gfxdata="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" fillcolor="#83992a [3204]" strokecolor="#414c15 [1604]" strokeweight="1.25pt">
+                    <v:textbox>
+                      <w:txbxContent>
+                        <w:p>
+                          <w:pPr>
+                            <w:jc w:val="center"/>
+                          </w:pPr>
+                          <w:r>
+                            <w:t xml:space="preserve">Initialisation : </w:t>
+                          </w:r>
+                        </w:p>
+                        <w:p>
+                          <w:pPr>
+                            <w:pStyle w:val="Paragraphedeliste"/>
+                            <w:numPr>
+                              <w:ilvl w:val="0"/>
+                              <w:numId w:val="9"/>
+                            </w:numPr>
+                          </w:pPr>
+                          <w:r>
+                            <w:t>PortUSBRotor</w:t>
+                          </w:r>
+                          <w:r>
+                            <w:t xml:space="preserve"> = (‘/dev/ttyUSB0’)</w:t>
+                          </w:r>
+                        </w:p>
+                        <w:p>
+                          <w:pPr>
+                            <w:pStyle w:val="Paragraphedeliste"/>
+                            <w:numPr>
+                              <w:ilvl w:val="0"/>
+                              <w:numId w:val="9"/>
+                            </w:numPr>
+                          </w:pPr>
+                          <w:r>
+                            <w:t>PortUSB</w:t>
+                          </w:r>
+                          <w:r>
+                            <w:t>GPS = (‘/dev/ttyUSB1’)</w:t>
+                          </w:r>
+                        </w:p>
+                        <w:p>
+                          <w:pPr>
+                            <w:pStyle w:val="Paragraphedeliste"/>
+                          </w:pPr>
+                        </w:p>
+                        <w:p>
+                          <w:pPr>
+                            <w:pStyle w:val="Paragraphedeliste"/>
+                            <w:numPr>
+                              <w:ilvl w:val="3"/>
+                              <w:numId w:val="8"/>
+                            </w:numPr>
+                            <w:jc w:val="center"/>
+                          </w:pPr>
+                        </w:p>
+                      </w:txbxContent>
+                    </v:textbox>
+                  </v:rect>
+                </v:group>
+                <v:shape id="Connecteur droit avec flèche 81" o:spid="_x0000_s1075" type="#_x0000_t32" style="position:absolute;left:13596;top:4452;width:2858;height:24;flip:x y;visibility:visible;mso-wrap-style:square" o:connectortype="straight" o:gfxdata="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" strokecolor="#1e4b37 [1605]">
+                  <v:stroke endarrow="block"/>
+                </v:shape>
+                <w10:wrap type="topAndBottom" anchorx="margin"/>
+              </v:group>
+            </w:pict>
+          </mc:Fallback>
+        </mc:AlternateContent>
+      </w:r>
+    </w:p>
+    <w:p>
+      <w:pPr>
+        <w:ind w:firstLine="431"/>
+      </w:pPr>
+      <w:r>
+        <w:t>Nous utilisons deux variables globales qui ont chacune des chemins d’adresse différent, et on réalise un test sur la connexion du rotor s</w:t>
+      </w:r>
+      <w:r>
+        <w:t>i, la connection est effectué le reste du programme se déroule sinon, on inverse les ports.</w:t>
+      </w:r>
+      <w:bookmarkStart w:id="13" w:name="_GoBack"/>
+      <w:bookmarkEnd w:id="13"/>
+      <w:r>
         <w:t xml:space="preserve"> </w:t>
       </w:r>
+      <w:r>
+        <w:t xml:space="preserve">   </w:t>
+      </w:r>
+    </w:p>
+    <w:p>
+      <w:pPr>
+        <w:ind w:firstLine="431"/>
+      </w:pPr>
+      <w:r>
+        <w:t xml:space="preserve"> </w:t>
+      </w:r>
+    </w:p>
+    <w:p>
       <w:r>
         <w:br w:type="page"/>
       </w:r>
@@ -6065,24 +7036,11 @@
       <w:pPr>
         <w:pStyle w:val="Titre1"/>
       </w:pPr>
-      <w:bookmarkStart w:id="13" w:name="_Toc25744581"/>
-      <w:r>
-        <w:t xml:space="preserve">Rajouter </w:t>
-      </w:r>
-      <w:proofErr w:type="spellStart"/>
-      <w:r>
-        <w:t>etat</w:t>
-      </w:r>
-      <w:proofErr w:type="spellEnd"/>
-      <w:r>
-        <w:t xml:space="preserve"> actuel du pr</w:t>
-      </w:r>
-      <w:bookmarkStart w:id="14" w:name="_GoBack"/>
+      <w:bookmarkStart w:id="14" w:name="_Toc25744581"/>
+      <w:r>
+        <w:t>Rajouter etat actuel du projet</w:t>
+      </w:r>
       <w:bookmarkEnd w:id="14"/>
-      <w:r>
-        <w:t>ojet</w:t>
-      </w:r>
-      <w:bookmarkEnd w:id="13"/>
       <w:r>
         <w:br w:type="page"/>
       </w:r>
@@ -6191,7 +7149,7 @@
       <w:r>
         <w:fldChar w:fldCharType="separate"/>
       </w:r>
-      <w:hyperlink r:id="rId17" w:anchor="_Toc25430276" w:history="1">
+      <w:hyperlink r:id="rId18" w:anchor="_Toc25430276" w:history="1">
         <w:r>
           <w:rPr>
             <w:rStyle w:val="Lienhypertexte"/>
@@ -6259,7 +7217,7 @@
           <w:noProof/>
         </w:rPr>
       </w:pPr>
-      <w:hyperlink r:id="rId18" w:anchor="_Toc25430277" w:history="1">
+      <w:hyperlink r:id="rId19" w:anchor="_Toc25430277" w:history="1">
         <w:r>
           <w:rPr>
             <w:rStyle w:val="Lienhypertexte"/>
@@ -6327,7 +7285,7 @@
           <w:noProof/>
         </w:rPr>
       </w:pPr>
-      <w:hyperlink r:id="rId19" w:anchor="_Toc25430278" w:history="1">
+      <w:hyperlink r:id="rId20" w:anchor="_Toc25430278" w:history="1">
         <w:r>
           <w:rPr>
             <w:rStyle w:val="Lienhypertexte"/>
@@ -7370,23 +8328,7 @@
         </w:numPr>
       </w:pPr>
       <w:r>
-        <w:t xml:space="preserve">Créer un environnement sans boucle avec les autres Commutateurs via le protocole </w:t>
-      </w:r>
-      <w:proofErr w:type="spellStart"/>
-      <w:r>
-        <w:t>Spinning</w:t>
-      </w:r>
-      <w:proofErr w:type="spellEnd"/>
-      <w:r>
-        <w:t xml:space="preserve"> </w:t>
-      </w:r>
-      <w:proofErr w:type="spellStart"/>
-      <w:r>
-        <w:t>Tree</w:t>
-      </w:r>
-      <w:proofErr w:type="spellEnd"/>
-      <w:r>
-        <w:t xml:space="preserve"> (STP)</w:t>
+        <w:t>Créer un environnement sans boucle avec les autres Commutateurs via le protocole Spinning Tree (STP)</w:t>
       </w:r>
     </w:p>
     <w:p>
@@ -7426,7 +8368,7 @@
                     <pic:cNvPicPr/>
                   </pic:nvPicPr>
                   <pic:blipFill>
-                    <a:blip r:embed="rId20">
+                    <a:blip r:embed="rId21">
                       <a:extLst>
                         <a:ext uri="{28A0092B-C50C-407E-A947-70E740481C1C}">
                           <a14:useLocalDpi xmlns:a14="http://schemas.microsoft.com/office/drawing/2010/main" val="0"/>
@@ -7462,27 +8404,14 @@
       <w:r>
         <w:t xml:space="preserve">Figure </w:t>
       </w:r>
-      <w:r>
-        <w:fldChar w:fldCharType="begin"/>
-      </w:r>
-      <w:r>
-        <w:instrText xml:space="preserve"> SEQ Figure \* ARABIC </w:instrText>
-      </w:r>
-      <w:r>
-        <w:fldChar w:fldCharType="separate"/>
-      </w:r>
-      <w:r>
-        <w:rPr>
-          <w:noProof/>
-        </w:rPr>
-        <w:t>5</w:t>
-      </w:r>
-      <w:r>
-        <w:rPr>
-          <w:noProof/>
-        </w:rPr>
-        <w:fldChar w:fldCharType="end"/>
-      </w:r>
+      <w:fldSimple w:instr=" SEQ Figure \* ARABIC ">
+        <w:r>
+          <w:rPr>
+            <w:noProof/>
+          </w:rPr>
+          <w:t>5</w:t>
+        </w:r>
+      </w:fldSimple>
       <w:r>
         <w:t xml:space="preserve"> Table d'adresse MAC</w:t>
       </w:r>
@@ -7537,13 +8466,8 @@
           <w:numId w:val="4"/>
         </w:numPr>
       </w:pPr>
-      <w:proofErr w:type="spellStart"/>
-      <w:r>
-        <w:t>Logical</w:t>
-      </w:r>
-      <w:proofErr w:type="spellEnd"/>
-      <w:r>
-        <w:t xml:space="preserve"> Link Control (LCL)</w:t>
+      <w:r>
+        <w:t>Logical Link Control (LCL)</w:t>
       </w:r>
       <w:r>
         <w:t xml:space="preserve"> établi dans</w:t>
@@ -7643,31 +8567,7 @@
         <w:sym w:font="Wingdings" w:char="F0E0"/>
       </w:r>
       <w:r>
-        <w:t xml:space="preserve"> Par la méthode Carrier </w:t>
-      </w:r>
-      <w:proofErr w:type="spellStart"/>
-      <w:r>
-        <w:t>Sense</w:t>
-      </w:r>
-      <w:proofErr w:type="spellEnd"/>
-      <w:r>
-        <w:t xml:space="preserve"> Multiple Access </w:t>
-      </w:r>
-      <w:proofErr w:type="spellStart"/>
-      <w:r>
-        <w:t>with</w:t>
-      </w:r>
-      <w:proofErr w:type="spellEnd"/>
-      <w:r>
-        <w:t xml:space="preserve"> Collision </w:t>
-      </w:r>
-      <w:proofErr w:type="spellStart"/>
-      <w:r>
-        <w:t>Detection</w:t>
-      </w:r>
-      <w:proofErr w:type="spellEnd"/>
-      <w:r>
-        <w:t xml:space="preserve"> (CSMA/CD) lors du Half Duplex</w:t>
+        <w:t xml:space="preserve"> Par la méthode Carrier Sense Multiple Access with Collision Detection (CSMA/CD) lors du Half Duplex</w:t>
       </w:r>
     </w:p>
     <w:p>
@@ -7767,13 +8667,8 @@
           <w:numId w:val="4"/>
         </w:numPr>
       </w:pPr>
-      <w:proofErr w:type="spellStart"/>
-      <w:r>
-        <w:t>GigaBit</w:t>
-      </w:r>
-      <w:proofErr w:type="spellEnd"/>
-      <w:r>
-        <w:t xml:space="preserve"> Ethernet </w:t>
+      <w:r>
+        <w:t xml:space="preserve">GigaBit Ethernet </w:t>
       </w:r>
       <w:r>
         <w:sym w:font="Wingdings" w:char="F0E0"/>
@@ -7819,21 +8714,8 @@
           <w:numId w:val="4"/>
         </w:numPr>
       </w:pPr>
-      <w:proofErr w:type="spellStart"/>
-      <w:r>
-        <w:t>Telecommunication</w:t>
-      </w:r>
-      <w:proofErr w:type="spellEnd"/>
-      <w:r>
-        <w:t xml:space="preserve"> </w:t>
-      </w:r>
-      <w:proofErr w:type="spellStart"/>
-      <w:r>
-        <w:t>Industry</w:t>
-      </w:r>
-      <w:proofErr w:type="spellEnd"/>
-      <w:r>
-        <w:t xml:space="preserve"> Association (TIA) </w:t>
+      <w:r>
+        <w:t xml:space="preserve">Telecommunication Industry Association (TIA) </w:t>
       </w:r>
       <w:r>
         <w:sym w:font="Wingdings" w:char="F0E0"/>
@@ -8021,7 +8903,7 @@
                     <pic:cNvPicPr/>
                   </pic:nvPicPr>
                   <pic:blipFill>
-                    <a:blip r:embed="rId21">
+                    <a:blip r:embed="rId22">
                       <a:extLst>
                         <a:ext uri="{28A0092B-C50C-407E-A947-70E740481C1C}">
                           <a14:useLocalDpi xmlns:a14="http://schemas.microsoft.com/office/drawing/2010/main" val="0"/>
@@ -8136,8 +9018,8 @@
       </w:pPr>
     </w:p>
     <w:sectPr>
-      <w:headerReference w:type="default" r:id="rId22"/>
-      <w:footerReference w:type="default" r:id="rId23"/>
+      <w:headerReference w:type="default" r:id="rId23"/>
+      <w:footerReference w:type="default" r:id="rId24"/>
       <w:pgSz w:w="11906" w:h="16838"/>
       <w:pgMar w:top="1417" w:right="1417" w:bottom="1417" w:left="1417" w:header="708" w:footer="708" w:gutter="0"/>
       <w:pgNumType w:start="0"/>
@@ -8184,7 +9066,6 @@
         <w:docPartUnique/>
       </w:docPartObj>
     </w:sdtPr>
-    <w:sdtEndPr/>
     <w:sdtContent>
       <w:p>
         <w:pPr>
@@ -8323,6 +9204,119 @@
 <file path=word/numbering.xml><?xml version="1.0" encoding="utf-8"?>
 <w:numbering xmlns:wpc="http://schemas.microsoft.com/office/word/2010/wordprocessingCanvas" xmlns:cx="http://schemas.microsoft.com/office/drawing/2014/chartex" xmlns:cx1="http://schemas.microsoft.com/office/drawing/2015/9/8/chartex" xmlns:cx2="http://schemas.microsoft.com/office/drawing/2015/10/21/chartex" xmlns:cx3="http://schemas.microsoft.com/office/drawing/2016/5/9/chartex" xmlns:cx4="http://schemas.microsoft.com/office/drawing/2016/5/10/chartex" xmlns:cx5="http://schemas.microsoft.com/office/drawing/2016/5/11/chartex" xmlns:cx6="http://schemas.microsoft.com/office/drawing/2016/5/12/chartex" xmlns:cx7="http://schemas.microsoft.com/office/drawing/2016/5/13/chartex" xmlns:cx8="http://schemas.microsoft.com/office/drawing/2016/5/14/chartex" xmlns:mc="http://schemas.openxmlformats.org/markup-compatibility/2006" xmlns:aink="http://schemas.microsoft.com/office/drawing/2016/ink" xmlns:am3d="http://schemas.microsoft.com/office/drawing/2017/model3d" xmlns:o="urn:schemas-microsoft-com:office:office" xmlns:r="http://schemas.openxmlformats.org/officeDocument/2006/relationships" xmlns:m="http://schemas.openxmlformats.org/officeDocument/2006/math" xmlns:v="urn:schemas-microsoft-com:vml" xmlns:wp14="http://schemas.microsoft.com/office/word/2010/wordprocessingDrawing" xmlns:wp="http://schemas.openxmlformats.org/drawingml/2006/wordprocessingDrawing" xmlns:w10="urn:schemas-microsoft-com:office:word" xmlns:w="http://schemas.openxmlformats.org/wordprocessingml/2006/main" xmlns:w14="http://schemas.microsoft.com/office/word/2010/wordml" xmlns:w15="http://schemas.microsoft.com/office/word/2012/wordml" xmlns:w16cid="http://schemas.microsoft.com/office/word/2016/wordml/cid" xmlns:w16se="http://schemas.microsoft.com/office/word/2015/wordml/symex" xmlns:wpg="http://schemas.microsoft.com/office/word/2010/wordprocessingGroup" xmlns:wpi="http://schemas.microsoft.com/office/word/2010/wordprocessingInk" xmlns:wne="http://schemas.microsoft.com/office/word/2006/wordml" xmlns:wps="http://schemas.microsoft.com/office/word/2010/wordprocessingShape" mc:Ignorable="w14 w15 w16se w16cid wp14">
   <w:abstractNum w:abstractNumId="0" w15:restartNumberingAfterBreak="0">
+    <w:nsid w:val="0A447B6A"/>
+    <w:multiLevelType w:val="hybridMultilevel"/>
+    <w:tmpl w:val="82D6C6AE"/>
+    <w:lvl w:ilvl="0" w:tplc="040C0001">
+      <w:start w:val="1"/>
+      <w:numFmt w:val="bullet"/>
+      <w:lvlText w:val=""/>
+      <w:lvlJc w:val="left"/>
+      <w:pPr>
+        <w:ind w:left="720" w:hanging="360"/>
+      </w:pPr>
+      <w:rPr>
+        <w:rFonts w:ascii="Symbol" w:hAnsi="Symbol" w:hint="default"/>
+      </w:rPr>
+    </w:lvl>
+    <w:lvl w:ilvl="1" w:tplc="040C0003">
+      <w:start w:val="1"/>
+      <w:numFmt w:val="bullet"/>
+      <w:lvlText w:val="o"/>
+      <w:lvlJc w:val="left"/>
+      <w:pPr>
+        <w:ind w:left="1440" w:hanging="360"/>
+      </w:pPr>
+      <w:rPr>
+        <w:rFonts w:ascii="Courier New" w:hAnsi="Courier New" w:cs="Courier New" w:hint="default"/>
+      </w:rPr>
+    </w:lvl>
+    <w:lvl w:ilvl="2" w:tplc="040C0005">
+      <w:start w:val="1"/>
+      <w:numFmt w:val="bullet"/>
+      <w:lvlText w:val=""/>
+      <w:lvlJc w:val="left"/>
+      <w:pPr>
+        <w:ind w:left="2160" w:hanging="360"/>
+      </w:pPr>
+      <w:rPr>
+        <w:rFonts w:ascii="Wingdings" w:hAnsi="Wingdings" w:hint="default"/>
+      </w:rPr>
+    </w:lvl>
+    <w:lvl w:ilvl="3" w:tplc="040C0001">
+      <w:start w:val="1"/>
+      <w:numFmt w:val="bullet"/>
+      <w:lvlText w:val=""/>
+      <w:lvlJc w:val="left"/>
+      <w:pPr>
+        <w:ind w:left="2880" w:hanging="360"/>
+      </w:pPr>
+      <w:rPr>
+        <w:rFonts w:ascii="Symbol" w:hAnsi="Symbol" w:hint="default"/>
+      </w:rPr>
+    </w:lvl>
+    <w:lvl w:ilvl="4" w:tplc="040C0003" w:tentative="1">
+      <w:start w:val="1"/>
+      <w:numFmt w:val="bullet"/>
+      <w:lvlText w:val="o"/>
+      <w:lvlJc w:val="left"/>
+      <w:pPr>
+        <w:ind w:left="3600" w:hanging="360"/>
+      </w:pPr>
+      <w:rPr>
+        <w:rFonts w:ascii="Courier New" w:hAnsi="Courier New" w:cs="Courier New" w:hint="default"/>
+      </w:rPr>
+    </w:lvl>
+    <w:lvl w:ilvl="5" w:tplc="040C0005" w:tentative="1">
+      <w:start w:val="1"/>
+      <w:numFmt w:val="bullet"/>
+      <w:lvlText w:val=""/>
+      <w:lvlJc w:val="left"/>
+      <w:pPr>
+        <w:ind w:left="4320" w:hanging="360"/>
+      </w:pPr>
+      <w:rPr>
+        <w:rFonts w:ascii="Wingdings" w:hAnsi="Wingdings" w:hint="default"/>
+      </w:rPr>
+    </w:lvl>
+    <w:lvl w:ilvl="6" w:tplc="040C0001" w:tentative="1">
+      <w:start w:val="1"/>
+      <w:numFmt w:val="bullet"/>
+      <w:lvlText w:val=""/>
+      <w:lvlJc w:val="left"/>
+      <w:pPr>
+        <w:ind w:left="5040" w:hanging="360"/>
+      </w:pPr>
+      <w:rPr>
+        <w:rFonts w:ascii="Symbol" w:hAnsi="Symbol" w:hint="default"/>
+      </w:rPr>
+    </w:lvl>
+    <w:lvl w:ilvl="7" w:tplc="040C0003" w:tentative="1">
+      <w:start w:val="1"/>
+      <w:numFmt w:val="bullet"/>
+      <w:lvlText w:val="o"/>
+      <w:lvlJc w:val="left"/>
+      <w:pPr>
+        <w:ind w:left="5760" w:hanging="360"/>
+      </w:pPr>
+      <w:rPr>
+        <w:rFonts w:ascii="Courier New" w:hAnsi="Courier New" w:cs="Courier New" w:hint="default"/>
+      </w:rPr>
+    </w:lvl>
+    <w:lvl w:ilvl="8" w:tplc="040C0005" w:tentative="1">
+      <w:start w:val="1"/>
+      <w:numFmt w:val="bullet"/>
+      <w:lvlText w:val=""/>
+      <w:lvlJc w:val="left"/>
+      <w:pPr>
+        <w:ind w:left="6480" w:hanging="360"/>
+      </w:pPr>
+      <w:rPr>
+        <w:rFonts w:ascii="Wingdings" w:hAnsi="Wingdings" w:hint="default"/>
+      </w:rPr>
+    </w:lvl>
+  </w:abstractNum>
+  <w:abstractNum w:abstractNumId="1" w15:restartNumberingAfterBreak="0">
     <w:nsid w:val="0C596EDB"/>
     <w:multiLevelType w:val="hybridMultilevel"/>
     <w:tmpl w:val="2D1C15F8"/>
@@ -8434,7 +9428,7 @@
       </w:rPr>
     </w:lvl>
   </w:abstractNum>
-  <w:abstractNum w:abstractNumId="1" w15:restartNumberingAfterBreak="0">
+  <w:abstractNum w:abstractNumId="2" w15:restartNumberingAfterBreak="0">
     <w:nsid w:val="41AC1FB1"/>
     <w:multiLevelType w:val="hybridMultilevel"/>
     <w:tmpl w:val="B3042036"/>
@@ -8547,7 +9541,7 @@
       </w:rPr>
     </w:lvl>
   </w:abstractNum>
-  <w:abstractNum w:abstractNumId="2" w15:restartNumberingAfterBreak="0">
+  <w:abstractNum w:abstractNumId="3" w15:restartNumberingAfterBreak="0">
     <w:nsid w:val="41D67BC5"/>
     <w:multiLevelType w:val="hybridMultilevel"/>
     <w:tmpl w:val="02E2E29C"/>
@@ -8659,7 +9653,7 @@
       </w:rPr>
     </w:lvl>
   </w:abstractNum>
-  <w:abstractNum w:abstractNumId="3" w15:restartNumberingAfterBreak="0">
+  <w:abstractNum w:abstractNumId="4" w15:restartNumberingAfterBreak="0">
     <w:nsid w:val="4F93720D"/>
     <w:multiLevelType w:val="hybridMultilevel"/>
     <w:tmpl w:val="3E22EE04"/>
@@ -8772,7 +9766,7 @@
       </w:rPr>
     </w:lvl>
   </w:abstractNum>
-  <w:abstractNum w:abstractNumId="4" w15:restartNumberingAfterBreak="0">
+  <w:abstractNum w:abstractNumId="5" w15:restartNumberingAfterBreak="0">
     <w:nsid w:val="5A2639EE"/>
     <w:multiLevelType w:val="multilevel"/>
     <w:tmpl w:val="040C001F"/>
@@ -8858,7 +9852,7 @@
       </w:pPr>
     </w:lvl>
   </w:abstractNum>
-  <w:abstractNum w:abstractNumId="5" w15:restartNumberingAfterBreak="0">
+  <w:abstractNum w:abstractNumId="6" w15:restartNumberingAfterBreak="0">
     <w:nsid w:val="70274AF6"/>
     <w:multiLevelType w:val="multilevel"/>
     <w:tmpl w:val="040C0025"/>
@@ -8953,7 +9947,7 @@
       </w:pPr>
     </w:lvl>
   </w:abstractNum>
-  <w:abstractNum w:abstractNumId="6" w15:restartNumberingAfterBreak="0">
+  <w:abstractNum w:abstractNumId="7" w15:restartNumberingAfterBreak="0">
     <w:nsid w:val="742166AE"/>
     <w:multiLevelType w:val="multilevel"/>
     <w:tmpl w:val="040C001F"/>
@@ -9039,26 +10033,145 @@
       </w:pPr>
     </w:lvl>
   </w:abstractNum>
+  <w:abstractNum w:abstractNumId="8" w15:restartNumberingAfterBreak="0">
+    <w:nsid w:val="7F000476"/>
+    <w:multiLevelType w:val="hybridMultilevel"/>
+    <w:tmpl w:val="35D6A944"/>
+    <w:lvl w:ilvl="0" w:tplc="040C0001">
+      <w:start w:val="1"/>
+      <w:numFmt w:val="bullet"/>
+      <w:lvlText w:val=""/>
+      <w:lvlJc w:val="left"/>
+      <w:pPr>
+        <w:ind w:left="720" w:hanging="360"/>
+      </w:pPr>
+      <w:rPr>
+        <w:rFonts w:ascii="Symbol" w:hAnsi="Symbol" w:hint="default"/>
+      </w:rPr>
+    </w:lvl>
+    <w:lvl w:ilvl="1" w:tplc="040C0003" w:tentative="1">
+      <w:start w:val="1"/>
+      <w:numFmt w:val="bullet"/>
+      <w:lvlText w:val="o"/>
+      <w:lvlJc w:val="left"/>
+      <w:pPr>
+        <w:ind w:left="1440" w:hanging="360"/>
+      </w:pPr>
+      <w:rPr>
+        <w:rFonts w:ascii="Courier New" w:hAnsi="Courier New" w:cs="Courier New" w:hint="default"/>
+      </w:rPr>
+    </w:lvl>
+    <w:lvl w:ilvl="2" w:tplc="040C0005" w:tentative="1">
+      <w:start w:val="1"/>
+      <w:numFmt w:val="bullet"/>
+      <w:lvlText w:val=""/>
+      <w:lvlJc w:val="left"/>
+      <w:pPr>
+        <w:ind w:left="2160" w:hanging="360"/>
+      </w:pPr>
+      <w:rPr>
+        <w:rFonts w:ascii="Wingdings" w:hAnsi="Wingdings" w:hint="default"/>
+      </w:rPr>
+    </w:lvl>
+    <w:lvl w:ilvl="3" w:tplc="040C0001" w:tentative="1">
+      <w:start w:val="1"/>
+      <w:numFmt w:val="bullet"/>
+      <w:lvlText w:val=""/>
+      <w:lvlJc w:val="left"/>
+      <w:pPr>
+        <w:ind w:left="2880" w:hanging="360"/>
+      </w:pPr>
+      <w:rPr>
+        <w:rFonts w:ascii="Symbol" w:hAnsi="Symbol" w:hint="default"/>
+      </w:rPr>
+    </w:lvl>
+    <w:lvl w:ilvl="4" w:tplc="040C0003" w:tentative="1">
+      <w:start w:val="1"/>
+      <w:numFmt w:val="bullet"/>
+      <w:lvlText w:val="o"/>
+      <w:lvlJc w:val="left"/>
+      <w:pPr>
+        <w:ind w:left="3600" w:hanging="360"/>
+      </w:pPr>
+      <w:rPr>
+        <w:rFonts w:ascii="Courier New" w:hAnsi="Courier New" w:cs="Courier New" w:hint="default"/>
+      </w:rPr>
+    </w:lvl>
+    <w:lvl w:ilvl="5" w:tplc="040C0005" w:tentative="1">
+      <w:start w:val="1"/>
+      <w:numFmt w:val="bullet"/>
+      <w:lvlText w:val=""/>
+      <w:lvlJc w:val="left"/>
+      <w:pPr>
+        <w:ind w:left="4320" w:hanging="360"/>
+      </w:pPr>
+      <w:rPr>
+        <w:rFonts w:ascii="Wingdings" w:hAnsi="Wingdings" w:hint="default"/>
+      </w:rPr>
+    </w:lvl>
+    <w:lvl w:ilvl="6" w:tplc="040C0001" w:tentative="1">
+      <w:start w:val="1"/>
+      <w:numFmt w:val="bullet"/>
+      <w:lvlText w:val=""/>
+      <w:lvlJc w:val="left"/>
+      <w:pPr>
+        <w:ind w:left="5040" w:hanging="360"/>
+      </w:pPr>
+      <w:rPr>
+        <w:rFonts w:ascii="Symbol" w:hAnsi="Symbol" w:hint="default"/>
+      </w:rPr>
+    </w:lvl>
+    <w:lvl w:ilvl="7" w:tplc="040C0003" w:tentative="1">
+      <w:start w:val="1"/>
+      <w:numFmt w:val="bullet"/>
+      <w:lvlText w:val="o"/>
+      <w:lvlJc w:val="left"/>
+      <w:pPr>
+        <w:ind w:left="5760" w:hanging="360"/>
+      </w:pPr>
+      <w:rPr>
+        <w:rFonts w:ascii="Courier New" w:hAnsi="Courier New" w:cs="Courier New" w:hint="default"/>
+      </w:rPr>
+    </w:lvl>
+    <w:lvl w:ilvl="8" w:tplc="040C0005" w:tentative="1">
+      <w:start w:val="1"/>
+      <w:numFmt w:val="bullet"/>
+      <w:lvlText w:val=""/>
+      <w:lvlJc w:val="left"/>
+      <w:pPr>
+        <w:ind w:left="6480" w:hanging="360"/>
+      </w:pPr>
+      <w:rPr>
+        <w:rFonts w:ascii="Wingdings" w:hAnsi="Wingdings" w:hint="default"/>
+      </w:rPr>
+    </w:lvl>
+  </w:abstractNum>
   <w:num w:numId="1">
+    <w:abstractNumId w:val="5"/>
+  </w:num>
+  <w:num w:numId="2">
+    <w:abstractNumId w:val="7"/>
+  </w:num>
+  <w:num w:numId="3">
+    <w:abstractNumId w:val="6"/>
+  </w:num>
+  <w:num w:numId="4">
+    <w:abstractNumId w:val="3"/>
+  </w:num>
+  <w:num w:numId="5">
+    <w:abstractNumId w:val="2"/>
+  </w:num>
+  <w:num w:numId="6">
+    <w:abstractNumId w:val="1"/>
+  </w:num>
+  <w:num w:numId="7">
     <w:abstractNumId w:val="4"/>
   </w:num>
-  <w:num w:numId="2">
-    <w:abstractNumId w:val="6"/>
-  </w:num>
-  <w:num w:numId="3">
-    <w:abstractNumId w:val="5"/>
-  </w:num>
-  <w:num w:numId="4">
-    <w:abstractNumId w:val="2"/>
-  </w:num>
-  <w:num w:numId="5">
-    <w:abstractNumId w:val="1"/>
-  </w:num>
-  <w:num w:numId="6">
+  <w:num w:numId="8">
     <w:abstractNumId w:val="0"/>
   </w:num>
-  <w:num w:numId="7">
-    <w:abstractNumId w:val="3"/>
+  <w:num w:numId="9">
+    <w:abstractNumId w:val="8"/>
   </w:num>
 </w:numbering>
 </file>
@@ -9583,7 +10696,6 @@
     <w:next w:val="Normal"/>
     <w:link w:val="Titre5Car"/>
     <w:uiPriority w:val="9"/>
-    <w:semiHidden/>
     <w:unhideWhenUsed/>
     <w:qFormat/>
     <w:rsid w:val="0069627D"/>
@@ -9797,7 +10909,6 @@
     <w:basedOn w:val="Policepardfaut"/>
     <w:link w:val="Titre5"/>
     <w:uiPriority w:val="9"/>
-    <w:semiHidden/>
     <w:rsid w:val="0069627D"/>
     <w:rPr>
       <w:rFonts w:asciiTheme="majorHAnsi" w:eastAsiaTheme="majorEastAsia" w:hAnsiTheme="majorHAnsi" w:cstheme="majorBidi"/>
@@ -10390,7 +11501,7 @@
 </file>
 
 <file path=customXml/itemProps2.xml><?xml version="1.0" encoding="utf-8"?>
-<ds:datastoreItem xmlns:ds="http://schemas.openxmlformats.org/officeDocument/2006/customXml" ds:itemID="{D42AEC54-BBD8-4142-B374-6CEE81CA603C}">
+<ds:datastoreItem xmlns:ds="http://schemas.openxmlformats.org/officeDocument/2006/customXml" ds:itemID="{9CFF571D-DA62-41D2-ADE9-3853A3696DF6}">
   <ds:schemaRefs>
     <ds:schemaRef ds:uri="http://schemas.openxmlformats.org/officeDocument/2006/bibliography"/>
   </ds:schemaRefs>

</xml_diff>